<commit_message>
Final RD of report. CS 478 NNets.
</commit_message>
<xml_diff>
--- a/CS478-ML/Projects/NN_Report.docx
+++ b/CS478-ML/Projects/NN_Report.docx
@@ -114,6 +114,14 @@
         <w:tblStyle w:val="TableGrid"/>
         <w:tblW w:w="0" w:type="auto"/>
         <w:tblInd w:w="480" w:type="dxa"/>
+        <w:tblBorders>
+          <w:top w:val="single" w:sz="4" w:space="0" w:color="A6A6A6" w:themeColor="background1" w:themeShade="A6"/>
+          <w:left w:val="single" w:sz="4" w:space="0" w:color="A6A6A6" w:themeColor="background1" w:themeShade="A6"/>
+          <w:bottom w:val="single" w:sz="4" w:space="0" w:color="A6A6A6" w:themeColor="background1" w:themeShade="A6"/>
+          <w:right w:val="single" w:sz="4" w:space="0" w:color="A6A6A6" w:themeColor="background1" w:themeShade="A6"/>
+          <w:insideH w:val="single" w:sz="4" w:space="0" w:color="A6A6A6" w:themeColor="background1" w:themeShade="A6"/>
+          <w:insideV w:val="single" w:sz="4" w:space="0" w:color="A6A6A6" w:themeColor="background1" w:themeShade="A6"/>
+        </w:tblBorders>
         <w:tblLook w:val="04A0" w:firstRow="1" w:lastRow="0" w:firstColumn="1" w:lastColumn="0" w:noHBand="0" w:noVBand="1"/>
       </w:tblPr>
       <w:tblGrid>
@@ -466,6 +474,20 @@
                 <w:szCs w:val="23"/>
               </w:rPr>
             </w:pPr>
+          </w:p>
+          <w:p>
+            <w:pPr>
+              <w:spacing w:line="270" w:lineRule="atLeast"/>
+              <w:jc w:val="center"/>
+              <w:textAlignment w:val="baseline"/>
+              <w:rPr>
+                <w:rFonts w:ascii="Times New Roman" w:eastAsia="Times New Roman" w:hAnsi="Times New Roman" w:cs="Times New Roman"/>
+                <w:b/>
+                <w:color w:val="000000"/>
+                <w:sz w:val="23"/>
+                <w:szCs w:val="23"/>
+              </w:rPr>
+            </w:pPr>
             <w:r>
               <w:rPr>
                 <w:rFonts w:ascii="Times New Roman" w:eastAsia="Times New Roman" w:hAnsi="Times New Roman" w:cs="Times New Roman"/>
@@ -587,6 +609,20 @@
                 <w:szCs w:val="23"/>
               </w:rPr>
             </w:pPr>
+          </w:p>
+          <w:p>
+            <w:pPr>
+              <w:spacing w:line="270" w:lineRule="atLeast"/>
+              <w:jc w:val="center"/>
+              <w:textAlignment w:val="baseline"/>
+              <w:rPr>
+                <w:rFonts w:ascii="Times New Roman" w:eastAsia="Times New Roman" w:hAnsi="Times New Roman" w:cs="Times New Roman"/>
+                <w:b/>
+                <w:color w:val="000000"/>
+                <w:sz w:val="23"/>
+                <w:szCs w:val="23"/>
+              </w:rPr>
+            </w:pPr>
             <w:r>
               <w:rPr>
                 <w:rFonts w:ascii="Times New Roman" w:eastAsia="Times New Roman" w:hAnsi="Times New Roman" w:cs="Times New Roman"/>
@@ -701,6 +737,8 @@
             </w:r>
           </w:p>
         </w:tc>
+        <w:bookmarkStart w:id="0" w:name="_GoBack"/>
+        <w:bookmarkEnd w:id="0"/>
       </w:tr>
     </w:tbl>
     <w:p>
@@ -1195,7 +1233,6 @@
           <w:sz w:val="23"/>
           <w:szCs w:val="23"/>
         </w:rPr>
-        <w:lastRenderedPageBreak/>
         <w:t xml:space="preserve">VOWEL: </w:t>
       </w:r>
       <w:r>
@@ -2016,18 +2053,7 @@
           <w:sz w:val="23"/>
           <w:szCs w:val="23"/>
         </w:rPr>
-        <w:t xml:space="preserve"> degree of</w:t>
-      </w:r>
-      <w:bookmarkStart w:id="0" w:name="_GoBack"/>
-      <w:bookmarkEnd w:id="0"/>
-      <w:r>
-        <w:rPr>
-          <w:rFonts w:ascii="Times New Roman" w:eastAsia="Times New Roman" w:hAnsi="Times New Roman" w:cs="Times New Roman"/>
-          <w:color w:val="000000"/>
-          <w:sz w:val="23"/>
-          <w:szCs w:val="23"/>
-        </w:rPr>
-        <w:t xml:space="preserve"> error.</w:t>
+        <w:t xml:space="preserve"> degree of error.</w:t>
       </w:r>
     </w:p>
     <w:p>
@@ -2780,6 +2806,51 @@
         </w:rPr>
         <w:t>Discuss the effect of different numbers of hidden units on the algorithm's performance (1-hl case).</w:t>
       </w:r>
+    </w:p>
+    <w:p>
+      <w:pPr>
+        <w:spacing w:line="270" w:lineRule="atLeast"/>
+        <w:ind w:left="480" w:hanging="390"/>
+        <w:jc w:val="center"/>
+        <w:textAlignment w:val="baseline"/>
+        <w:rPr>
+          <w:rFonts w:ascii="Times New Roman" w:eastAsia="Times New Roman" w:hAnsi="Times New Roman" w:cs="Times New Roman"/>
+          <w:noProof/>
+          <w:color w:val="000000"/>
+          <w:sz w:val="23"/>
+          <w:szCs w:val="23"/>
+        </w:rPr>
+      </w:pPr>
+    </w:p>
+    <w:p>
+      <w:pPr>
+        <w:spacing w:line="270" w:lineRule="atLeast"/>
+        <w:ind w:left="480" w:hanging="390"/>
+        <w:jc w:val="center"/>
+        <w:textAlignment w:val="baseline"/>
+        <w:rPr>
+          <w:rFonts w:ascii="Times New Roman" w:eastAsia="Times New Roman" w:hAnsi="Times New Roman" w:cs="Times New Roman"/>
+          <w:noProof/>
+          <w:color w:val="000000"/>
+          <w:sz w:val="23"/>
+          <w:szCs w:val="23"/>
+        </w:rPr>
+      </w:pPr>
+    </w:p>
+    <w:p>
+      <w:pPr>
+        <w:spacing w:line="270" w:lineRule="atLeast"/>
+        <w:ind w:left="480" w:hanging="390"/>
+        <w:jc w:val="center"/>
+        <w:textAlignment w:val="baseline"/>
+        <w:rPr>
+          <w:rFonts w:ascii="Times New Roman" w:eastAsia="Times New Roman" w:hAnsi="Times New Roman" w:cs="Times New Roman"/>
+          <w:noProof/>
+          <w:color w:val="000000"/>
+          <w:sz w:val="23"/>
+          <w:szCs w:val="23"/>
+        </w:rPr>
+      </w:pPr>
     </w:p>
     <w:p>
       <w:pPr>
@@ -3364,13 +3435,13 @@
         <mc:AlternateContent>
           <mc:Choice Requires="wps">
             <w:drawing>
-              <wp:anchor distT="0" distB="0" distL="114300" distR="114300" simplePos="0" relativeHeight="251669504" behindDoc="0" locked="0" layoutInCell="1" allowOverlap="1" wp14:anchorId="0657C1E8" wp14:editId="7DCE3C73">
+              <wp:anchor distT="0" distB="0" distL="114300" distR="114300" simplePos="0" relativeHeight="251669504" behindDoc="0" locked="0" layoutInCell="1" allowOverlap="1" wp14:anchorId="0657C1E8" wp14:editId="7FC8B69F">
                 <wp:simplePos x="0" y="0"/>
                 <wp:positionH relativeFrom="column">
-                  <wp:posOffset>0</wp:posOffset>
+                  <wp:posOffset>914400</wp:posOffset>
                 </wp:positionH>
                 <wp:positionV relativeFrom="paragraph">
-                  <wp:posOffset>971867</wp:posOffset>
+                  <wp:posOffset>572452</wp:posOffset>
                 </wp:positionV>
                 <wp:extent cx="1600200" cy="342265"/>
                 <wp:effectExtent l="0" t="0" r="0" b="0"/>
@@ -3449,7 +3520,7 @@
           </mc:Choice>
           <mc:Fallback>
             <w:pict>
-              <v:shape id="Text Box 23" o:spid="_x0000_s1031" type="#_x0000_t202" style="position:absolute;left:0;text-align:left;margin-left:0;margin-top:76.5pt;width:126pt;height:26.95pt;rotation:-90;z-index:251669504;visibility:visible;mso-wrap-style:square;mso-width-percent:0;mso-height-percent:0;mso-wrap-distance-left:9pt;mso-wrap-distance-top:0;mso-wrap-distance-right:9pt;mso-wrap-distance-bottom:0;mso-position-horizontal:absolute;mso-position-horizontal-relative:text;mso-position-vertical:absolute;mso-position-vertical-relative:text;mso-width-percent:0;mso-height-percent:0;mso-width-relative:margin;mso-height-relative:margin;v-text-anchor:top" o:gfxdata="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" filled="f" stroked="f">
+              <v:shape id="Text Box 23" o:spid="_x0000_s1031" type="#_x0000_t202" style="position:absolute;left:0;text-align:left;margin-left:1in;margin-top:45.05pt;width:126pt;height:26.95pt;rotation:-90;z-index:251669504;visibility:visible;mso-wrap-style:square;mso-width-percent:0;mso-height-percent:0;mso-wrap-distance-left:9pt;mso-wrap-distance-top:0;mso-wrap-distance-right:9pt;mso-wrap-distance-bottom:0;mso-position-horizontal:absolute;mso-position-horizontal-relative:text;mso-position-vertical:absolute;mso-position-vertical-relative:text;mso-width-percent:0;mso-height-percent:0;mso-width-relative:margin;mso-height-relative:margin;v-text-anchor:top" o:gfxdata="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" filled="f" stroked="f">
                 <v:textbox>
                   <w:txbxContent>
                     <w:p>
@@ -3476,10 +3547,10 @@
           <w:szCs w:val="23"/>
         </w:rPr>
         <w:drawing>
-          <wp:inline distT="0" distB="0" distL="0" distR="0" wp14:anchorId="54C9860F" wp14:editId="00DB7CC0">
-            <wp:extent cx="5524105" cy="2804746"/>
+          <wp:inline distT="0" distB="0" distL="0" distR="0" wp14:anchorId="753DEFD8" wp14:editId="61AED27B">
+            <wp:extent cx="3594100" cy="1908907"/>
             <wp:effectExtent l="0" t="0" r="0" b="0"/>
-            <wp:docPr id="6" name="Picture 6"/>
+            <wp:docPr id="25" name="Picture 25"/>
             <wp:cNvGraphicFramePr>
               <a:graphicFrameLocks xmlns:a="http://schemas.openxmlformats.org/drawingml/2006/main" noChangeAspect="1"/>
             </wp:cNvGraphicFramePr>
@@ -3487,7 +3558,7 @@
               <a:graphicData uri="http://schemas.openxmlformats.org/drawingml/2006/picture">
                 <pic:pic xmlns:pic="http://schemas.openxmlformats.org/drawingml/2006/picture">
                   <pic:nvPicPr>
-                    <pic:cNvPr id="0" name="Screen Shot 2013-10-25 at 5.20.15 PM.png"/>
+                    <pic:cNvPr id="0" name="Screen Shot 2013-10-25 at 7.09.23 PM.png"/>
                     <pic:cNvPicPr/>
                   </pic:nvPicPr>
                   <pic:blipFill rotWithShape="1">
@@ -3498,13 +3569,13 @@
                         </a:ext>
                       </a:extLst>
                     </a:blip>
-                    <a:srcRect t="20482"/>
+                    <a:srcRect t="29763"/>
                     <a:stretch/>
                   </pic:blipFill>
                   <pic:spPr bwMode="auto">
                     <a:xfrm>
                       <a:off x="0" y="0"/>
-                      <a:ext cx="5524500" cy="2804947"/>
+                      <a:ext cx="3594100" cy="1908907"/>
                     </a:xfrm>
                     <a:prstGeom prst="rect">
                       <a:avLst/>
@@ -3593,25 +3664,25 @@
           <w:sz w:val="23"/>
           <w:szCs w:val="23"/>
         </w:rPr>
-        <w:t xml:space="preserve"> decreases in convergence time, converge</w:t>
-      </w:r>
-      <w:r>
-        <w:rPr>
-          <w:rFonts w:ascii="Times New Roman" w:eastAsia="Times New Roman" w:hAnsi="Times New Roman" w:cs="Times New Roman"/>
-          <w:color w:val="000000"/>
-          <w:sz w:val="23"/>
-          <w:szCs w:val="23"/>
-        </w:rPr>
-        <w:t>s</w:t>
-      </w:r>
-      <w:r>
-        <w:rPr>
-          <w:rFonts w:ascii="Times New Roman" w:eastAsia="Times New Roman" w:hAnsi="Times New Roman" w:cs="Times New Roman"/>
-          <w:color w:val="000000"/>
-          <w:sz w:val="23"/>
-          <w:szCs w:val="23"/>
-        </w:rPr>
-        <w:t xml:space="preserve"> to a </w:t>
+        <w:t xml:space="preserve"> decreases in convergence time, </w:t>
+      </w:r>
+      <w:r>
+        <w:rPr>
+          <w:rFonts w:ascii="Times New Roman" w:eastAsia="Times New Roman" w:hAnsi="Times New Roman" w:cs="Times New Roman"/>
+          <w:color w:val="000000"/>
+          <w:sz w:val="23"/>
+          <w:szCs w:val="23"/>
+        </w:rPr>
+        <w:t xml:space="preserve">can </w:t>
+      </w:r>
+      <w:r>
+        <w:rPr>
+          <w:rFonts w:ascii="Times New Roman" w:eastAsia="Times New Roman" w:hAnsi="Times New Roman" w:cs="Times New Roman"/>
+          <w:color w:val="000000"/>
+          <w:sz w:val="23"/>
+          <w:szCs w:val="23"/>
+        </w:rPr>
+        <w:t xml:space="preserve">converge to a </w:t>
       </w:r>
       <w:r>
         <w:rPr>
@@ -3718,61 +3789,133 @@
           <w:sz w:val="23"/>
           <w:szCs w:val="23"/>
         </w:rPr>
-        <w:t xml:space="preserve"> a small number of hidden nodes.  </w:t>
-      </w:r>
-      <w:r>
-        <w:rPr>
-          <w:rFonts w:ascii="Times New Roman" w:eastAsia="Times New Roman" w:hAnsi="Times New Roman" w:cs="Times New Roman"/>
-          <w:color w:val="000000"/>
-          <w:sz w:val="23"/>
-          <w:szCs w:val="23"/>
-        </w:rPr>
-        <w:t>For example, t</w:t>
-      </w:r>
-      <w:r>
-        <w:rPr>
-          <w:rFonts w:ascii="Times New Roman" w:eastAsia="Times New Roman" w:hAnsi="Times New Roman" w:cs="Times New Roman"/>
-          <w:color w:val="000000"/>
-          <w:sz w:val="23"/>
-          <w:szCs w:val="23"/>
-        </w:rPr>
-        <w:t>he algorithm on the Iris data set with one hidden node did not manage to converge to a</w:t>
-      </w:r>
-      <w:r>
-        <w:rPr>
-          <w:rFonts w:ascii="Times New Roman" w:eastAsia="Times New Roman" w:hAnsi="Times New Roman" w:cs="Times New Roman"/>
-          <w:color w:val="000000"/>
-          <w:sz w:val="23"/>
-          <w:szCs w:val="23"/>
-        </w:rPr>
-        <w:t xml:space="preserve"> low critical error value, and it was terminated early.  </w:t>
-      </w:r>
-      <w:r>
-        <w:rPr>
-          <w:rFonts w:ascii="Times New Roman" w:eastAsia="Times New Roman" w:hAnsi="Times New Roman" w:cs="Times New Roman"/>
-          <w:color w:val="000000"/>
-          <w:sz w:val="23"/>
-          <w:szCs w:val="23"/>
-        </w:rPr>
-        <w:t>Also, t</w:t>
-      </w:r>
-      <w:r>
-        <w:rPr>
-          <w:rFonts w:ascii="Times New Roman" w:eastAsia="Times New Roman" w:hAnsi="Times New Roman" w:cs="Times New Roman"/>
-          <w:color w:val="000000"/>
-          <w:sz w:val="23"/>
-          <w:szCs w:val="23"/>
-        </w:rPr>
-        <w:t>he algorithm on the Vowel data set with three and then eight hidden nodes did not manage to converge to a low critical error value, and it was also terminated early</w:t>
-      </w:r>
-      <w:r>
-        <w:rPr>
-          <w:rFonts w:ascii="Times New Roman" w:eastAsia="Times New Roman" w:hAnsi="Times New Roman" w:cs="Times New Roman"/>
-          <w:color w:val="000000"/>
-          <w:sz w:val="23"/>
-          <w:szCs w:val="23"/>
-        </w:rPr>
-        <w:t xml:space="preserve">.  However, as the number of hidden nodes increased to three and then ten for Iris and to 13 </w:t>
+        <w:t xml:space="preserve"> a small number of hidden nodes. </w:t>
+      </w:r>
+      <w:r>
+        <w:rPr>
+          <w:rFonts w:ascii="Times New Roman" w:eastAsia="Times New Roman" w:hAnsi="Times New Roman" w:cs="Times New Roman"/>
+          <w:color w:val="000000"/>
+          <w:sz w:val="23"/>
+          <w:szCs w:val="23"/>
+        </w:rPr>
+        <w:t xml:space="preserve">The algorithm </w:t>
+      </w:r>
+      <w:r>
+        <w:rPr>
+          <w:rFonts w:ascii="Times New Roman" w:eastAsia="Times New Roman" w:hAnsi="Times New Roman" w:cs="Times New Roman"/>
+          <w:color w:val="000000"/>
+          <w:sz w:val="23"/>
+          <w:szCs w:val="23"/>
+        </w:rPr>
+        <w:t xml:space="preserve">didn’t converge </w:t>
+      </w:r>
+      <w:r>
+        <w:rPr>
+          <w:rFonts w:ascii="Times New Roman" w:eastAsia="Times New Roman" w:hAnsi="Times New Roman" w:cs="Times New Roman"/>
+          <w:color w:val="000000"/>
+          <w:sz w:val="23"/>
+          <w:szCs w:val="23"/>
+        </w:rPr>
+        <w:t>evaluating</w:t>
+      </w:r>
+      <w:r>
+        <w:rPr>
+          <w:rFonts w:ascii="Times New Roman" w:eastAsia="Times New Roman" w:hAnsi="Times New Roman" w:cs="Times New Roman"/>
+          <w:color w:val="000000"/>
+          <w:sz w:val="23"/>
+          <w:szCs w:val="23"/>
+        </w:rPr>
+        <w:t xml:space="preserve"> Iris with 1 hidden node and </w:t>
+      </w:r>
+      <w:r>
+        <w:rPr>
+          <w:rFonts w:ascii="Times New Roman" w:eastAsia="Times New Roman" w:hAnsi="Times New Roman" w:cs="Times New Roman"/>
+          <w:color w:val="000000"/>
+          <w:sz w:val="23"/>
+          <w:szCs w:val="23"/>
+        </w:rPr>
+        <w:t>evaluating</w:t>
+      </w:r>
+      <w:r>
+        <w:rPr>
+          <w:rFonts w:ascii="Times New Roman" w:eastAsia="Times New Roman" w:hAnsi="Times New Roman" w:cs="Times New Roman"/>
+          <w:color w:val="000000"/>
+          <w:sz w:val="23"/>
+          <w:szCs w:val="23"/>
+        </w:rPr>
+        <w:t xml:space="preserve"> Vowel</w:t>
+      </w:r>
+      <w:r>
+        <w:rPr>
+          <w:rFonts w:ascii="Times New Roman" w:eastAsia="Times New Roman" w:hAnsi="Times New Roman" w:cs="Times New Roman"/>
+          <w:color w:val="000000"/>
+          <w:sz w:val="23"/>
+          <w:szCs w:val="23"/>
+        </w:rPr>
+        <w:t xml:space="preserve"> with 8 hidden nodes.  </w:t>
+      </w:r>
+      <w:r>
+        <w:rPr>
+          <w:rFonts w:ascii="Times New Roman" w:eastAsia="Times New Roman" w:hAnsi="Times New Roman" w:cs="Times New Roman"/>
+          <w:color w:val="000000"/>
+          <w:sz w:val="23"/>
+          <w:szCs w:val="23"/>
+        </w:rPr>
+        <w:t xml:space="preserve">However, as the number of hidden nodes increased to </w:t>
+      </w:r>
+      <w:r>
+        <w:rPr>
+          <w:rFonts w:ascii="Times New Roman" w:eastAsia="Times New Roman" w:hAnsi="Times New Roman" w:cs="Times New Roman"/>
+          <w:color w:val="000000"/>
+          <w:sz w:val="23"/>
+          <w:szCs w:val="23"/>
+        </w:rPr>
+        <w:t>3</w:t>
+      </w:r>
+      <w:r>
+        <w:rPr>
+          <w:rFonts w:ascii="Times New Roman" w:eastAsia="Times New Roman" w:hAnsi="Times New Roman" w:cs="Times New Roman"/>
+          <w:color w:val="000000"/>
+          <w:sz w:val="23"/>
+          <w:szCs w:val="23"/>
+        </w:rPr>
+        <w:t xml:space="preserve"> and then </w:t>
+      </w:r>
+      <w:r>
+        <w:rPr>
+          <w:rFonts w:ascii="Times New Roman" w:eastAsia="Times New Roman" w:hAnsi="Times New Roman" w:cs="Times New Roman"/>
+          <w:color w:val="000000"/>
+          <w:sz w:val="23"/>
+          <w:szCs w:val="23"/>
+        </w:rPr>
+        <w:t>10</w:t>
+      </w:r>
+      <w:r>
+        <w:rPr>
+          <w:rFonts w:ascii="Times New Roman" w:eastAsia="Times New Roman" w:hAnsi="Times New Roman" w:cs="Times New Roman"/>
+          <w:color w:val="000000"/>
+          <w:sz w:val="23"/>
+          <w:szCs w:val="23"/>
+        </w:rPr>
+        <w:t xml:space="preserve"> for Iris and to </w:t>
+      </w:r>
+      <w:r>
+        <w:rPr>
+          <w:rFonts w:ascii="Times New Roman" w:eastAsia="Times New Roman" w:hAnsi="Times New Roman" w:cs="Times New Roman"/>
+          <w:color w:val="000000"/>
+          <w:sz w:val="23"/>
+          <w:szCs w:val="23"/>
+        </w:rPr>
+        <w:t xml:space="preserve">8 and </w:t>
+      </w:r>
+      <w:r>
+        <w:rPr>
+          <w:rFonts w:ascii="Times New Roman" w:eastAsia="Times New Roman" w:hAnsi="Times New Roman" w:cs="Times New Roman"/>
+          <w:color w:val="000000"/>
+          <w:sz w:val="23"/>
+          <w:szCs w:val="23"/>
+        </w:rPr>
+        <w:t xml:space="preserve">13 </w:t>
       </w:r>
       <w:r>
         <w:rPr>
@@ -3844,7 +3987,16 @@
           <w:sz w:val="23"/>
           <w:szCs w:val="23"/>
         </w:rPr>
-        <w:t>Thus, the data suggests that</w:t>
+        <w:t>T</w:t>
+      </w:r>
+      <w:r>
+        <w:rPr>
+          <w:rFonts w:ascii="Times New Roman" w:eastAsia="Times New Roman" w:hAnsi="Times New Roman" w:cs="Times New Roman"/>
+          <w:color w:val="000000"/>
+          <w:sz w:val="23"/>
+          <w:szCs w:val="23"/>
+        </w:rPr>
+        <w:t>he data suggests that</w:t>
       </w:r>
       <w:r>
         <w:rPr>
@@ -3862,43 +4014,27 @@
           <w:sz w:val="23"/>
           <w:szCs w:val="23"/>
         </w:rPr>
-        <w:t>Therefore</w:t>
-      </w:r>
-      <w:r>
-        <w:rPr>
-          <w:rFonts w:ascii="Times New Roman" w:eastAsia="Times New Roman" w:hAnsi="Times New Roman" w:cs="Times New Roman"/>
-          <w:color w:val="000000"/>
-          <w:sz w:val="23"/>
-          <w:szCs w:val="23"/>
-        </w:rPr>
-        <w:t xml:space="preserve">, increasing the number of hidden nodes </w:t>
-      </w:r>
-      <w:r>
-        <w:rPr>
-          <w:rFonts w:ascii="Times New Roman" w:eastAsia="Times New Roman" w:hAnsi="Times New Roman" w:cs="Times New Roman"/>
-          <w:color w:val="000000"/>
-          <w:sz w:val="23"/>
-          <w:szCs w:val="23"/>
-        </w:rPr>
-        <w:t>might be a good way to</w:t>
-      </w:r>
-      <w:r>
-        <w:rPr>
-          <w:rFonts w:ascii="Times New Roman" w:eastAsia="Times New Roman" w:hAnsi="Times New Roman" w:cs="Times New Roman"/>
-          <w:color w:val="000000"/>
-          <w:sz w:val="23"/>
-          <w:szCs w:val="23"/>
-        </w:rPr>
-        <w:t xml:space="preserve"> </w:t>
-      </w:r>
-      <w:r>
-        <w:rPr>
-          <w:rFonts w:ascii="Times New Roman" w:eastAsia="Times New Roman" w:hAnsi="Times New Roman" w:cs="Times New Roman"/>
-          <w:color w:val="000000"/>
-          <w:sz w:val="23"/>
-          <w:szCs w:val="23"/>
-        </w:rPr>
-        <w:t>increase the accuracy of the algorithm and decrease the minimum error the algorithm is able to reach.</w:t>
+        <w:t xml:space="preserve">There </w:t>
+      </w:r>
+      <w:proofErr w:type="gramStart"/>
+      <w:r>
+        <w:rPr>
+          <w:rFonts w:ascii="Times New Roman" w:eastAsia="Times New Roman" w:hAnsi="Times New Roman" w:cs="Times New Roman"/>
+          <w:color w:val="000000"/>
+          <w:sz w:val="23"/>
+          <w:szCs w:val="23"/>
+        </w:rPr>
+        <w:t>exists</w:t>
+      </w:r>
+      <w:proofErr w:type="gramEnd"/>
+      <w:r>
+        <w:rPr>
+          <w:rFonts w:ascii="Times New Roman" w:eastAsia="Times New Roman" w:hAnsi="Times New Roman" w:cs="Times New Roman"/>
+          <w:color w:val="000000"/>
+          <w:sz w:val="23"/>
+          <w:szCs w:val="23"/>
+        </w:rPr>
+        <w:t xml:space="preserve"> a minimum number of hidden nodes required to model the complexity of a data set. </w:t>
       </w:r>
     </w:p>
     <w:p>
@@ -3987,70 +4123,61 @@
           <w:sz w:val="23"/>
           <w:szCs w:val="23"/>
         </w:rPr>
-        <w:t>the rate at which the algorithm arrived at its minimum error.</w:t>
-      </w:r>
-      <w:r>
-        <w:rPr>
-          <w:rFonts w:ascii="Times New Roman" w:eastAsia="Times New Roman" w:hAnsi="Times New Roman" w:cs="Times New Roman"/>
-          <w:color w:val="000000"/>
-          <w:sz w:val="23"/>
-          <w:szCs w:val="23"/>
-        </w:rPr>
-        <w:t xml:space="preserve">  With the Iris data, as the number of hidden nodes was increased from 1, to 3, to 10 the </w:t>
-      </w:r>
-      <w:r>
-        <w:rPr>
-          <w:rFonts w:ascii="Times New Roman" w:eastAsia="Times New Roman" w:hAnsi="Times New Roman" w:cs="Times New Roman"/>
-          <w:color w:val="000000"/>
-          <w:sz w:val="23"/>
-          <w:szCs w:val="23"/>
-        </w:rPr>
-        <w:t>point at which the algorithm</w:t>
-      </w:r>
-      <w:r>
-        <w:rPr>
-          <w:rFonts w:ascii="Times New Roman" w:eastAsia="Times New Roman" w:hAnsi="Times New Roman" w:cs="Times New Roman"/>
-          <w:color w:val="000000"/>
-          <w:sz w:val="23"/>
-          <w:szCs w:val="23"/>
-        </w:rPr>
-        <w:t>’s error</w:t>
-      </w:r>
-      <w:r>
-        <w:rPr>
-          <w:rFonts w:ascii="Times New Roman" w:eastAsia="Times New Roman" w:hAnsi="Times New Roman" w:cs="Times New Roman"/>
-          <w:color w:val="000000"/>
-          <w:sz w:val="23"/>
-          <w:szCs w:val="23"/>
-        </w:rPr>
-        <w:t xml:space="preserve"> began to level </w:t>
-      </w:r>
-      <w:r>
-        <w:rPr>
-          <w:rFonts w:ascii="Times New Roman" w:eastAsia="Times New Roman" w:hAnsi="Times New Roman" w:cs="Times New Roman"/>
-          <w:color w:val="000000"/>
-          <w:sz w:val="23"/>
-          <w:szCs w:val="23"/>
-        </w:rPr>
-        <w:t xml:space="preserve">off </w:t>
-      </w:r>
-      <w:r>
-        <w:rPr>
-          <w:rFonts w:ascii="Times New Roman" w:eastAsia="Times New Roman" w:hAnsi="Times New Roman" w:cs="Times New Roman"/>
-          <w:color w:val="000000"/>
-          <w:sz w:val="23"/>
-          <w:szCs w:val="23"/>
-        </w:rPr>
-        <w:t xml:space="preserve">decreased from 487 iterations, to 217, to 105 respectively. </w:t>
-      </w:r>
-      <w:r>
-        <w:rPr>
-          <w:rFonts w:ascii="Times New Roman" w:eastAsia="Times New Roman" w:hAnsi="Times New Roman" w:cs="Times New Roman"/>
-          <w:color w:val="000000"/>
-          <w:sz w:val="23"/>
-          <w:szCs w:val="23"/>
-        </w:rPr>
-        <w:t xml:space="preserve">  This means the algorithm leveled off faster.</w:t>
+        <w:t xml:space="preserve">the rate </w:t>
+      </w:r>
+      <w:r>
+        <w:rPr>
+          <w:rFonts w:ascii="Times New Roman" w:eastAsia="Times New Roman" w:hAnsi="Times New Roman" w:cs="Times New Roman"/>
+          <w:color w:val="000000"/>
+          <w:sz w:val="23"/>
+          <w:szCs w:val="23"/>
+        </w:rPr>
+        <w:t>of decent of the model’s error</w:t>
+      </w:r>
+      <w:r>
+        <w:rPr>
+          <w:rFonts w:ascii="Times New Roman" w:eastAsia="Times New Roman" w:hAnsi="Times New Roman" w:cs="Times New Roman"/>
+          <w:color w:val="000000"/>
+          <w:sz w:val="23"/>
+          <w:szCs w:val="23"/>
+        </w:rPr>
+        <w:t>.</w:t>
+      </w:r>
+      <w:r>
+        <w:rPr>
+          <w:rFonts w:ascii="Times New Roman" w:eastAsia="Times New Roman" w:hAnsi="Times New Roman" w:cs="Times New Roman"/>
+          <w:color w:val="000000"/>
+          <w:sz w:val="23"/>
+          <w:szCs w:val="23"/>
+        </w:rPr>
+        <w:t xml:space="preserve">  With the Iris data, as the number of hidden nodes increased from 1, to 3, to 10 the </w:t>
+      </w:r>
+      <w:r>
+        <w:rPr>
+          <w:rFonts w:ascii="Times New Roman" w:eastAsia="Times New Roman" w:hAnsi="Times New Roman" w:cs="Times New Roman"/>
+          <w:color w:val="000000"/>
+          <w:sz w:val="23"/>
+          <w:szCs w:val="23"/>
+        </w:rPr>
+        <w:t>error</w:t>
+      </w:r>
+      <w:r>
+        <w:rPr>
+          <w:rFonts w:ascii="Times New Roman" w:eastAsia="Times New Roman" w:hAnsi="Times New Roman" w:cs="Times New Roman"/>
+          <w:color w:val="000000"/>
+          <w:sz w:val="23"/>
+          <w:szCs w:val="23"/>
+        </w:rPr>
+        <w:t xml:space="preserve"> at which the algorithm began to level </w:t>
+      </w:r>
+      <w:r>
+        <w:rPr>
+          <w:rFonts w:ascii="Times New Roman" w:eastAsia="Times New Roman" w:hAnsi="Times New Roman" w:cs="Times New Roman"/>
+          <w:color w:val="000000"/>
+          <w:sz w:val="23"/>
+          <w:szCs w:val="23"/>
+        </w:rPr>
+        <w:t>off</w:t>
       </w:r>
       <w:r>
         <w:rPr>
@@ -4068,394 +4195,160 @@
           <w:sz w:val="23"/>
           <w:szCs w:val="23"/>
         </w:rPr>
+        <w:t xml:space="preserve">decreased from </w:t>
+      </w:r>
+      <w:r>
+        <w:rPr>
+          <w:rFonts w:ascii="Times New Roman" w:eastAsia="Times New Roman" w:hAnsi="Times New Roman" w:cs="Times New Roman"/>
+          <w:color w:val="000000"/>
+          <w:sz w:val="23"/>
+          <w:szCs w:val="23"/>
+        </w:rPr>
+        <w:t>.25</w:t>
+      </w:r>
+      <w:r>
+        <w:rPr>
+          <w:rFonts w:ascii="Times New Roman" w:eastAsia="Times New Roman" w:hAnsi="Times New Roman" w:cs="Times New Roman"/>
+          <w:color w:val="000000"/>
+          <w:sz w:val="23"/>
+          <w:szCs w:val="23"/>
+        </w:rPr>
+        <w:t xml:space="preserve">, to </w:t>
+      </w:r>
+      <w:r>
+        <w:rPr>
+          <w:rFonts w:ascii="Times New Roman" w:eastAsia="Times New Roman" w:hAnsi="Times New Roman" w:cs="Times New Roman"/>
+          <w:color w:val="000000"/>
+          <w:sz w:val="23"/>
+          <w:szCs w:val="23"/>
+        </w:rPr>
+        <w:t>.05</w:t>
+      </w:r>
+      <w:r>
+        <w:rPr>
+          <w:rFonts w:ascii="Times New Roman" w:eastAsia="Times New Roman" w:hAnsi="Times New Roman" w:cs="Times New Roman"/>
+          <w:color w:val="000000"/>
+          <w:sz w:val="23"/>
+          <w:szCs w:val="23"/>
+        </w:rPr>
+        <w:t xml:space="preserve">, to </w:t>
+      </w:r>
+      <w:r>
+        <w:rPr>
+          <w:rFonts w:ascii="Times New Roman" w:eastAsia="Times New Roman" w:hAnsi="Times New Roman" w:cs="Times New Roman"/>
+          <w:color w:val="000000"/>
+          <w:sz w:val="23"/>
+          <w:szCs w:val="23"/>
+        </w:rPr>
+        <w:t>.03</w:t>
+      </w:r>
+      <w:r>
+        <w:rPr>
+          <w:rFonts w:ascii="Times New Roman" w:eastAsia="Times New Roman" w:hAnsi="Times New Roman" w:cs="Times New Roman"/>
+          <w:color w:val="000000"/>
+          <w:sz w:val="23"/>
+          <w:szCs w:val="23"/>
+        </w:rPr>
+        <w:t xml:space="preserve"> respectively. </w:t>
+      </w:r>
+      <w:r>
+        <w:rPr>
+          <w:rFonts w:ascii="Times New Roman" w:eastAsia="Times New Roman" w:hAnsi="Times New Roman" w:cs="Times New Roman"/>
+          <w:color w:val="000000"/>
+          <w:sz w:val="23"/>
+          <w:szCs w:val="23"/>
+        </w:rPr>
+        <w:t>T</w:t>
+      </w:r>
+      <w:r>
+        <w:rPr>
+          <w:rFonts w:ascii="Times New Roman" w:eastAsia="Times New Roman" w:hAnsi="Times New Roman" w:cs="Times New Roman"/>
+          <w:color w:val="000000"/>
+          <w:sz w:val="23"/>
+          <w:szCs w:val="23"/>
+        </w:rPr>
+        <w:t>he</w:t>
+      </w:r>
+      <w:r>
+        <w:rPr>
+          <w:rFonts w:ascii="Times New Roman" w:eastAsia="Times New Roman" w:hAnsi="Times New Roman" w:cs="Times New Roman"/>
+          <w:color w:val="000000"/>
+          <w:sz w:val="23"/>
+          <w:szCs w:val="23"/>
+        </w:rPr>
+        <w:t xml:space="preserve"> Vowel data</w:t>
+      </w:r>
+      <w:r>
+        <w:rPr>
+          <w:rFonts w:ascii="Times New Roman" w:eastAsia="Times New Roman" w:hAnsi="Times New Roman" w:cs="Times New Roman"/>
+          <w:color w:val="000000"/>
+          <w:sz w:val="23"/>
+          <w:szCs w:val="23"/>
+        </w:rPr>
+        <w:t xml:space="preserve"> followed a similar pattern</w:t>
+      </w:r>
+      <w:r>
+        <w:rPr>
+          <w:rFonts w:ascii="Times New Roman" w:eastAsia="Times New Roman" w:hAnsi="Times New Roman" w:cs="Times New Roman"/>
+          <w:color w:val="000000"/>
+          <w:sz w:val="23"/>
+          <w:szCs w:val="23"/>
+        </w:rPr>
+        <w:t xml:space="preserve">, as the number of hidden nodes increased from 3, to 8, to 13 the level </w:t>
+      </w:r>
+      <w:r>
+        <w:rPr>
+          <w:rFonts w:ascii="Times New Roman" w:eastAsia="Times New Roman" w:hAnsi="Times New Roman" w:cs="Times New Roman"/>
+          <w:color w:val="000000"/>
+          <w:sz w:val="23"/>
+          <w:szCs w:val="23"/>
+        </w:rPr>
+        <w:t xml:space="preserve">off point </w:t>
+      </w:r>
+      <w:r>
+        <w:rPr>
+          <w:rFonts w:ascii="Times New Roman" w:eastAsia="Times New Roman" w:hAnsi="Times New Roman" w:cs="Times New Roman"/>
+          <w:color w:val="000000"/>
+          <w:sz w:val="23"/>
+          <w:szCs w:val="23"/>
+        </w:rPr>
+        <w:t xml:space="preserve">decreased from </w:t>
+      </w:r>
+      <w:r>
+        <w:rPr>
+          <w:rFonts w:ascii="Times New Roman" w:eastAsia="Times New Roman" w:hAnsi="Times New Roman" w:cs="Times New Roman"/>
+          <w:color w:val="000000"/>
+          <w:sz w:val="23"/>
+          <w:szCs w:val="23"/>
+        </w:rPr>
+        <w:t xml:space="preserve">.15, to .03, to .01 </w:t>
+      </w:r>
+      <w:r>
+        <w:rPr>
+          <w:rFonts w:ascii="Times New Roman" w:eastAsia="Times New Roman" w:hAnsi="Times New Roman" w:cs="Times New Roman"/>
+          <w:color w:val="000000"/>
+          <w:sz w:val="23"/>
+          <w:szCs w:val="23"/>
+        </w:rPr>
+        <w:t>respectively</w:t>
+      </w:r>
+      <w:r>
+        <w:rPr>
+          <w:rFonts w:ascii="Times New Roman" w:eastAsia="Times New Roman" w:hAnsi="Times New Roman" w:cs="Times New Roman"/>
+          <w:color w:val="000000"/>
+          <w:sz w:val="23"/>
+          <w:szCs w:val="23"/>
+        </w:rPr>
+        <w:t>.</w:t>
+      </w:r>
+      <w:r>
+        <w:rPr>
+          <w:rFonts w:ascii="Times New Roman" w:eastAsia="Times New Roman" w:hAnsi="Times New Roman" w:cs="Times New Roman"/>
+          <w:color w:val="000000"/>
+          <w:sz w:val="23"/>
+          <w:szCs w:val="23"/>
+        </w:rPr>
         <w:t xml:space="preserve"> </w:t>
-      </w:r>
-      <w:r>
-        <w:rPr>
-          <w:rFonts w:ascii="Times New Roman" w:eastAsia="Times New Roman" w:hAnsi="Times New Roman" w:cs="Times New Roman"/>
-          <w:color w:val="000000"/>
-          <w:sz w:val="23"/>
-          <w:szCs w:val="23"/>
-        </w:rPr>
-        <w:t>T</w:t>
-      </w:r>
-      <w:r>
-        <w:rPr>
-          <w:rFonts w:ascii="Times New Roman" w:eastAsia="Times New Roman" w:hAnsi="Times New Roman" w:cs="Times New Roman"/>
-          <w:color w:val="000000"/>
-          <w:sz w:val="23"/>
-          <w:szCs w:val="23"/>
-        </w:rPr>
-        <w:t>he</w:t>
-      </w:r>
-      <w:r>
-        <w:rPr>
-          <w:rFonts w:ascii="Times New Roman" w:eastAsia="Times New Roman" w:hAnsi="Times New Roman" w:cs="Times New Roman"/>
-          <w:color w:val="000000"/>
-          <w:sz w:val="23"/>
-          <w:szCs w:val="23"/>
-        </w:rPr>
-        <w:t xml:space="preserve"> Vowel data</w:t>
-      </w:r>
-      <w:r>
-        <w:rPr>
-          <w:rFonts w:ascii="Times New Roman" w:eastAsia="Times New Roman" w:hAnsi="Times New Roman" w:cs="Times New Roman"/>
-          <w:color w:val="000000"/>
-          <w:sz w:val="23"/>
-          <w:szCs w:val="23"/>
-        </w:rPr>
-        <w:t xml:space="preserve"> followed a similar pattern</w:t>
-      </w:r>
-      <w:r>
-        <w:rPr>
-          <w:rFonts w:ascii="Times New Roman" w:eastAsia="Times New Roman" w:hAnsi="Times New Roman" w:cs="Times New Roman"/>
-          <w:color w:val="000000"/>
-          <w:sz w:val="23"/>
-          <w:szCs w:val="23"/>
-        </w:rPr>
-        <w:t>, as the number of hidden nodes increased from 3, to 8, to 13 the point at which the algorithm’s error began to level decreased from 1909</w:t>
-      </w:r>
-      <w:r>
-        <w:rPr>
-          <w:rFonts w:ascii="Times New Roman" w:eastAsia="Times New Roman" w:hAnsi="Times New Roman" w:cs="Times New Roman"/>
-          <w:color w:val="000000"/>
-          <w:sz w:val="23"/>
-          <w:szCs w:val="23"/>
-        </w:rPr>
-        <w:t xml:space="preserve"> </w:t>
-      </w:r>
-      <w:r>
-        <w:rPr>
-          <w:rFonts w:ascii="Times New Roman" w:eastAsia="Times New Roman" w:hAnsi="Times New Roman" w:cs="Times New Roman"/>
-          <w:color w:val="000000"/>
-          <w:sz w:val="23"/>
-          <w:szCs w:val="23"/>
-        </w:rPr>
-        <w:t>(</w:t>
-      </w:r>
-      <w:r>
-        <w:rPr>
-          <w:rFonts w:ascii="Times New Roman" w:eastAsia="Times New Roman" w:hAnsi="Times New Roman" w:cs="Times New Roman"/>
-          <w:color w:val="000000"/>
-          <w:sz w:val="23"/>
-          <w:szCs w:val="23"/>
-        </w:rPr>
-        <w:t>at .17 critical error</w:t>
-      </w:r>
-      <w:r>
-        <w:rPr>
-          <w:rFonts w:ascii="Times New Roman" w:eastAsia="Times New Roman" w:hAnsi="Times New Roman" w:cs="Times New Roman"/>
-          <w:color w:val="000000"/>
-          <w:sz w:val="23"/>
-          <w:szCs w:val="23"/>
-        </w:rPr>
-        <w:t>)</w:t>
-      </w:r>
-      <w:r>
-        <w:rPr>
-          <w:rFonts w:ascii="Times New Roman" w:eastAsia="Times New Roman" w:hAnsi="Times New Roman" w:cs="Times New Roman"/>
-          <w:color w:val="000000"/>
-          <w:sz w:val="23"/>
-          <w:szCs w:val="23"/>
-        </w:rPr>
-        <w:t xml:space="preserve">, to </w:t>
-      </w:r>
-      <w:r>
-        <w:rPr>
-          <w:rFonts w:ascii="Times New Roman" w:eastAsia="Times New Roman" w:hAnsi="Times New Roman" w:cs="Times New Roman"/>
-          <w:color w:val="000000"/>
-          <w:sz w:val="23"/>
-          <w:szCs w:val="23"/>
-        </w:rPr>
-        <w:t>6941</w:t>
-      </w:r>
-      <w:r>
-        <w:rPr>
-          <w:rFonts w:ascii="Times New Roman" w:eastAsia="Times New Roman" w:hAnsi="Times New Roman" w:cs="Times New Roman"/>
-          <w:color w:val="000000"/>
-          <w:sz w:val="23"/>
-          <w:szCs w:val="23"/>
-        </w:rPr>
-        <w:t xml:space="preserve"> </w:t>
-      </w:r>
-      <w:r>
-        <w:rPr>
-          <w:rFonts w:ascii="Times New Roman" w:eastAsia="Times New Roman" w:hAnsi="Times New Roman" w:cs="Times New Roman"/>
-          <w:color w:val="000000"/>
-          <w:sz w:val="23"/>
-          <w:szCs w:val="23"/>
-        </w:rPr>
-        <w:t>(</w:t>
-      </w:r>
-      <w:r>
-        <w:rPr>
-          <w:rFonts w:ascii="Times New Roman" w:eastAsia="Times New Roman" w:hAnsi="Times New Roman" w:cs="Times New Roman"/>
-          <w:color w:val="000000"/>
-          <w:sz w:val="23"/>
-          <w:szCs w:val="23"/>
-        </w:rPr>
-        <w:t>at .05 critical error</w:t>
-      </w:r>
-      <w:r>
-        <w:rPr>
-          <w:rFonts w:ascii="Times New Roman" w:eastAsia="Times New Roman" w:hAnsi="Times New Roman" w:cs="Times New Roman"/>
-          <w:color w:val="000000"/>
-          <w:sz w:val="23"/>
-          <w:szCs w:val="23"/>
-        </w:rPr>
-        <w:t>)</w:t>
-      </w:r>
-      <w:r>
-        <w:rPr>
-          <w:rFonts w:ascii="Times New Roman" w:eastAsia="Times New Roman" w:hAnsi="Times New Roman" w:cs="Times New Roman"/>
-          <w:color w:val="000000"/>
-          <w:sz w:val="23"/>
-          <w:szCs w:val="23"/>
-        </w:rPr>
-        <w:t>, to 1321</w:t>
-      </w:r>
-      <w:r>
-        <w:rPr>
-          <w:rFonts w:ascii="Times New Roman" w:eastAsia="Times New Roman" w:hAnsi="Times New Roman" w:cs="Times New Roman"/>
-          <w:color w:val="000000"/>
-          <w:sz w:val="23"/>
-          <w:szCs w:val="23"/>
-        </w:rPr>
-        <w:t xml:space="preserve"> </w:t>
-      </w:r>
-      <w:r>
-        <w:rPr>
-          <w:rFonts w:ascii="Times New Roman" w:eastAsia="Times New Roman" w:hAnsi="Times New Roman" w:cs="Times New Roman"/>
-          <w:color w:val="000000"/>
-          <w:sz w:val="23"/>
-          <w:szCs w:val="23"/>
-        </w:rPr>
-        <w:t>(</w:t>
-      </w:r>
-      <w:r>
-        <w:rPr>
-          <w:rFonts w:ascii="Times New Roman" w:eastAsia="Times New Roman" w:hAnsi="Times New Roman" w:cs="Times New Roman"/>
-          <w:color w:val="000000"/>
-          <w:sz w:val="23"/>
-          <w:szCs w:val="23"/>
-        </w:rPr>
-        <w:t>at .004 critical error</w:t>
-      </w:r>
-      <w:r>
-        <w:rPr>
-          <w:rFonts w:ascii="Times New Roman" w:eastAsia="Times New Roman" w:hAnsi="Times New Roman" w:cs="Times New Roman"/>
-          <w:color w:val="000000"/>
-          <w:sz w:val="23"/>
-          <w:szCs w:val="23"/>
-        </w:rPr>
-        <w:t>)</w:t>
-      </w:r>
-      <w:r>
-        <w:rPr>
-          <w:rFonts w:ascii="Times New Roman" w:eastAsia="Times New Roman" w:hAnsi="Times New Roman" w:cs="Times New Roman"/>
-          <w:color w:val="000000"/>
-          <w:sz w:val="23"/>
-          <w:szCs w:val="23"/>
-        </w:rPr>
-        <w:t xml:space="preserve"> respectively</w:t>
-      </w:r>
-      <w:r>
-        <w:rPr>
-          <w:rFonts w:ascii="Times New Roman" w:eastAsia="Times New Roman" w:hAnsi="Times New Roman" w:cs="Times New Roman"/>
-          <w:color w:val="000000"/>
-          <w:sz w:val="23"/>
-          <w:szCs w:val="23"/>
-        </w:rPr>
-        <w:t>.</w:t>
-      </w:r>
-      <w:r>
-        <w:rPr>
-          <w:rFonts w:ascii="Times New Roman" w:eastAsia="Times New Roman" w:hAnsi="Times New Roman" w:cs="Times New Roman"/>
-          <w:color w:val="000000"/>
-          <w:sz w:val="23"/>
-          <w:szCs w:val="23"/>
-        </w:rPr>
-        <w:t xml:space="preserve">  </w:t>
-      </w:r>
-      <w:r>
-        <w:rPr>
-          <w:rFonts w:ascii="Times New Roman" w:eastAsia="Times New Roman" w:hAnsi="Times New Roman" w:cs="Times New Roman"/>
-          <w:color w:val="000000"/>
-          <w:sz w:val="23"/>
-          <w:szCs w:val="23"/>
-        </w:rPr>
-        <w:t>Given the assumption that because</w:t>
-      </w:r>
-      <w:r>
-        <w:rPr>
-          <w:rFonts w:ascii="Times New Roman" w:eastAsia="Times New Roman" w:hAnsi="Times New Roman" w:cs="Times New Roman"/>
-          <w:color w:val="000000"/>
-          <w:sz w:val="23"/>
-          <w:szCs w:val="23"/>
-        </w:rPr>
-        <w:t xml:space="preserve"> the critical error dropped from iteration to iteration, we can </w:t>
-      </w:r>
-      <w:r>
-        <w:rPr>
-          <w:rFonts w:ascii="Times New Roman" w:eastAsia="Times New Roman" w:hAnsi="Times New Roman" w:cs="Times New Roman"/>
-          <w:color w:val="000000"/>
-          <w:sz w:val="23"/>
-          <w:szCs w:val="23"/>
-        </w:rPr>
-        <w:t>reasonably justify</w:t>
-      </w:r>
-      <w:r>
-        <w:rPr>
-          <w:rFonts w:ascii="Times New Roman" w:eastAsia="Times New Roman" w:hAnsi="Times New Roman" w:cs="Times New Roman"/>
-          <w:color w:val="000000"/>
-          <w:sz w:val="23"/>
-          <w:szCs w:val="23"/>
-        </w:rPr>
-        <w:t xml:space="preserve"> the fact that the second instance is higher that the first.  </w:t>
-      </w:r>
-      <w:r>
-        <w:rPr>
-          <w:rFonts w:ascii="Times New Roman" w:eastAsia="Times New Roman" w:hAnsi="Times New Roman" w:cs="Times New Roman"/>
-          <w:color w:val="000000"/>
-          <w:sz w:val="23"/>
-          <w:szCs w:val="23"/>
-        </w:rPr>
-        <w:t>Given this assumption, the</w:t>
-      </w:r>
-      <w:r>
-        <w:rPr>
-          <w:rFonts w:ascii="Times New Roman" w:eastAsia="Times New Roman" w:hAnsi="Times New Roman" w:cs="Times New Roman"/>
-          <w:color w:val="000000"/>
-          <w:sz w:val="23"/>
-          <w:szCs w:val="23"/>
-        </w:rPr>
-        <w:t xml:space="preserve"> data suggest that increasing the number of hidden nodes helps t</w:t>
-      </w:r>
-      <w:r>
-        <w:rPr>
-          <w:rFonts w:ascii="Times New Roman" w:eastAsia="Times New Roman" w:hAnsi="Times New Roman" w:cs="Times New Roman"/>
-          <w:color w:val="000000"/>
-          <w:sz w:val="23"/>
-          <w:szCs w:val="23"/>
-        </w:rPr>
-        <w:t>o increase the rate at which the algorithm finds a lower minimum error and therefore decrease</w:t>
-      </w:r>
-      <w:r>
-        <w:rPr>
-          <w:rFonts w:ascii="Times New Roman" w:eastAsia="Times New Roman" w:hAnsi="Times New Roman" w:cs="Times New Roman"/>
-          <w:color w:val="000000"/>
-          <w:sz w:val="23"/>
-          <w:szCs w:val="23"/>
-        </w:rPr>
-        <w:t>s</w:t>
-      </w:r>
-      <w:r>
-        <w:rPr>
-          <w:rFonts w:ascii="Times New Roman" w:eastAsia="Times New Roman" w:hAnsi="Times New Roman" w:cs="Times New Roman"/>
-          <w:color w:val="000000"/>
-          <w:sz w:val="23"/>
-          <w:szCs w:val="23"/>
-        </w:rPr>
-        <w:t xml:space="preserve"> the number of iterations </w:t>
-      </w:r>
-      <w:r>
-        <w:rPr>
-          <w:rFonts w:ascii="Times New Roman" w:eastAsia="Times New Roman" w:hAnsi="Times New Roman" w:cs="Times New Roman"/>
-          <w:color w:val="000000"/>
-          <w:sz w:val="23"/>
-          <w:szCs w:val="23"/>
-        </w:rPr>
-        <w:t>that are required to seek</w:t>
-      </w:r>
-      <w:r>
-        <w:rPr>
-          <w:rFonts w:ascii="Times New Roman" w:eastAsia="Times New Roman" w:hAnsi="Times New Roman" w:cs="Times New Roman"/>
-          <w:color w:val="000000"/>
-          <w:sz w:val="23"/>
-          <w:szCs w:val="23"/>
-        </w:rPr>
-        <w:t xml:space="preserve"> </w:t>
-      </w:r>
-      <w:r>
-        <w:rPr>
-          <w:rFonts w:ascii="Times New Roman" w:eastAsia="Times New Roman" w:hAnsi="Times New Roman" w:cs="Times New Roman"/>
-          <w:color w:val="000000"/>
-          <w:sz w:val="23"/>
-          <w:szCs w:val="23"/>
-        </w:rPr>
-        <w:t>a lower minimum error. WHY: This occurs because the algorithm</w:t>
-      </w:r>
-      <w:r>
-        <w:rPr>
-          <w:rFonts w:ascii="Times New Roman" w:eastAsia="Times New Roman" w:hAnsi="Times New Roman" w:cs="Times New Roman"/>
-          <w:color w:val="000000"/>
-          <w:sz w:val="23"/>
-          <w:szCs w:val="23"/>
-        </w:rPr>
-        <w:t xml:space="preserve"> can build a more </w:t>
-      </w:r>
-      <w:r>
-        <w:rPr>
-          <w:rFonts w:ascii="Times New Roman" w:eastAsia="Times New Roman" w:hAnsi="Times New Roman" w:cs="Times New Roman"/>
-          <w:color w:val="000000"/>
-          <w:sz w:val="23"/>
-          <w:szCs w:val="23"/>
-        </w:rPr>
-        <w:t xml:space="preserve">effective model </w:t>
-      </w:r>
-      <w:r>
-        <w:rPr>
-          <w:rFonts w:ascii="Times New Roman" w:eastAsia="Times New Roman" w:hAnsi="Times New Roman" w:cs="Times New Roman"/>
-          <w:color w:val="000000"/>
-          <w:sz w:val="23"/>
-          <w:szCs w:val="23"/>
-        </w:rPr>
-        <w:t xml:space="preserve">of </w:t>
-      </w:r>
-      <w:r>
-        <w:rPr>
-          <w:rFonts w:ascii="Times New Roman" w:eastAsia="Times New Roman" w:hAnsi="Times New Roman" w:cs="Times New Roman"/>
-          <w:color w:val="000000"/>
-          <w:sz w:val="23"/>
-          <w:szCs w:val="23"/>
-        </w:rPr>
-        <w:t>the data that it receive</w:t>
-      </w:r>
-      <w:r>
-        <w:rPr>
-          <w:rFonts w:ascii="Times New Roman" w:eastAsia="Times New Roman" w:hAnsi="Times New Roman" w:cs="Times New Roman"/>
-          <w:color w:val="000000"/>
-          <w:sz w:val="23"/>
-          <w:szCs w:val="23"/>
-        </w:rPr>
-        <w:t>s</w:t>
-      </w:r>
-      <w:r>
-        <w:rPr>
-          <w:rFonts w:ascii="Times New Roman" w:eastAsia="Times New Roman" w:hAnsi="Times New Roman" w:cs="Times New Roman"/>
-          <w:color w:val="000000"/>
-          <w:sz w:val="23"/>
-          <w:szCs w:val="23"/>
-        </w:rPr>
-        <w:t xml:space="preserve"> and </w:t>
-      </w:r>
-      <w:r>
-        <w:rPr>
-          <w:rFonts w:ascii="Times New Roman" w:eastAsia="Times New Roman" w:hAnsi="Times New Roman" w:cs="Times New Roman"/>
-          <w:color w:val="000000"/>
-          <w:sz w:val="23"/>
-          <w:szCs w:val="23"/>
-        </w:rPr>
-        <w:t xml:space="preserve">therefore </w:t>
-      </w:r>
-      <w:r>
-        <w:rPr>
-          <w:rFonts w:ascii="Times New Roman" w:eastAsia="Times New Roman" w:hAnsi="Times New Roman" w:cs="Times New Roman"/>
-          <w:color w:val="000000"/>
-          <w:sz w:val="23"/>
-          <w:szCs w:val="23"/>
-        </w:rPr>
-        <w:t>doesn’t bounce between errors as much.</w:t>
       </w:r>
     </w:p>
     <w:p>
@@ -4490,103 +4383,257 @@
           <w:sz w:val="23"/>
           <w:szCs w:val="23"/>
         </w:rPr>
-        <w:t xml:space="preserve">Overall, it appears that increasing the number of hidden nodes, to some </w:t>
-      </w:r>
-      <w:r>
-        <w:rPr>
-          <w:rFonts w:ascii="Times New Roman" w:eastAsia="Times New Roman" w:hAnsi="Times New Roman" w:cs="Times New Roman"/>
-          <w:color w:val="000000"/>
-          <w:sz w:val="23"/>
-          <w:szCs w:val="23"/>
-        </w:rPr>
-        <w:t>extent</w:t>
-      </w:r>
-      <w:r>
-        <w:rPr>
-          <w:rFonts w:ascii="Times New Roman" w:eastAsia="Times New Roman" w:hAnsi="Times New Roman" w:cs="Times New Roman"/>
-          <w:color w:val="000000"/>
-          <w:sz w:val="23"/>
-          <w:szCs w:val="23"/>
-        </w:rPr>
-        <w:t xml:space="preserve">, </w:t>
-      </w:r>
-      <w:r>
-        <w:rPr>
-          <w:rFonts w:ascii="Times New Roman" w:eastAsia="Times New Roman" w:hAnsi="Times New Roman" w:cs="Times New Roman"/>
-          <w:color w:val="000000"/>
-          <w:sz w:val="23"/>
-          <w:szCs w:val="23"/>
-        </w:rPr>
-        <w:t>might allow</w:t>
-      </w:r>
-      <w:r>
-        <w:rPr>
-          <w:rFonts w:ascii="Times New Roman" w:eastAsia="Times New Roman" w:hAnsi="Times New Roman" w:cs="Times New Roman"/>
-          <w:color w:val="000000"/>
-          <w:sz w:val="23"/>
-          <w:szCs w:val="23"/>
-        </w:rPr>
-        <w:t xml:space="preserve"> the algorithm to </w:t>
-      </w:r>
-      <w:r>
-        <w:rPr>
-          <w:rFonts w:ascii="Times New Roman" w:eastAsia="Times New Roman" w:hAnsi="Times New Roman" w:cs="Times New Roman"/>
-          <w:color w:val="000000"/>
-          <w:sz w:val="23"/>
-          <w:szCs w:val="23"/>
-        </w:rPr>
-        <w:t>generate</w:t>
-      </w:r>
-      <w:r>
-        <w:rPr>
-          <w:rFonts w:ascii="Times New Roman" w:eastAsia="Times New Roman" w:hAnsi="Times New Roman" w:cs="Times New Roman"/>
-          <w:color w:val="000000"/>
-          <w:sz w:val="23"/>
-          <w:szCs w:val="23"/>
-        </w:rPr>
-        <w:t xml:space="preserve"> a more representative model </w:t>
-      </w:r>
-      <w:r>
-        <w:rPr>
-          <w:rFonts w:ascii="Times New Roman" w:eastAsia="Times New Roman" w:hAnsi="Times New Roman" w:cs="Times New Roman"/>
-          <w:color w:val="000000"/>
-          <w:sz w:val="23"/>
-          <w:szCs w:val="23"/>
-        </w:rPr>
-        <w:t>of</w:t>
-      </w:r>
-      <w:r>
-        <w:rPr>
-          <w:rFonts w:ascii="Times New Roman" w:eastAsia="Times New Roman" w:hAnsi="Times New Roman" w:cs="Times New Roman"/>
-          <w:color w:val="000000"/>
-          <w:sz w:val="23"/>
-          <w:szCs w:val="23"/>
-        </w:rPr>
-        <w:t xml:space="preserve"> the data.  With a more representative model the algorithm is able to find a l</w:t>
-      </w:r>
-      <w:r>
-        <w:rPr>
-          <w:rFonts w:ascii="Times New Roman" w:eastAsia="Times New Roman" w:hAnsi="Times New Roman" w:cs="Times New Roman"/>
-          <w:color w:val="000000"/>
-          <w:sz w:val="23"/>
-          <w:szCs w:val="23"/>
-        </w:rPr>
-        <w:t>ower minimum error and increase</w:t>
-      </w:r>
-      <w:r>
-        <w:rPr>
-          <w:rFonts w:ascii="Times New Roman" w:eastAsia="Times New Roman" w:hAnsi="Times New Roman" w:cs="Times New Roman"/>
-          <w:color w:val="000000"/>
-          <w:sz w:val="23"/>
-          <w:szCs w:val="23"/>
-        </w:rPr>
-        <w:t xml:space="preserve"> its predictive accuracy.</w:t>
+        <w:t xml:space="preserve">In similar fashion, on both data sets, the </w:t>
+      </w:r>
+      <w:proofErr w:type="gramStart"/>
+      <w:r>
+        <w:rPr>
+          <w:rFonts w:ascii="Times New Roman" w:eastAsia="Times New Roman" w:hAnsi="Times New Roman" w:cs="Times New Roman"/>
+          <w:color w:val="000000"/>
+          <w:sz w:val="23"/>
+          <w:szCs w:val="23"/>
+        </w:rPr>
+        <w:t>algorithm also terminated in fewer iterations as more hidden nodes were</w:t>
+      </w:r>
+      <w:proofErr w:type="gramEnd"/>
+      <w:r>
+        <w:rPr>
+          <w:rFonts w:ascii="Times New Roman" w:eastAsia="Times New Roman" w:hAnsi="Times New Roman" w:cs="Times New Roman"/>
+          <w:color w:val="000000"/>
+          <w:sz w:val="23"/>
+          <w:szCs w:val="23"/>
+        </w:rPr>
+        <w:t xml:space="preserve"> added.  </w:t>
+      </w:r>
+      <w:r>
+        <w:rPr>
+          <w:rFonts w:ascii="Times New Roman" w:eastAsia="Times New Roman" w:hAnsi="Times New Roman" w:cs="Times New Roman"/>
+          <w:color w:val="000000"/>
+          <w:sz w:val="23"/>
+          <w:szCs w:val="23"/>
+        </w:rPr>
+        <w:t>T</w:t>
+      </w:r>
+      <w:r>
+        <w:rPr>
+          <w:rFonts w:ascii="Times New Roman" w:eastAsia="Times New Roman" w:hAnsi="Times New Roman" w:cs="Times New Roman"/>
+          <w:color w:val="000000"/>
+          <w:sz w:val="23"/>
+          <w:szCs w:val="23"/>
+        </w:rPr>
+        <w:t>he</w:t>
+      </w:r>
+      <w:r>
+        <w:rPr>
+          <w:rFonts w:ascii="Times New Roman" w:eastAsia="Times New Roman" w:hAnsi="Times New Roman" w:cs="Times New Roman"/>
+          <w:color w:val="000000"/>
+          <w:sz w:val="23"/>
+          <w:szCs w:val="23"/>
+        </w:rPr>
+        <w:t xml:space="preserve"> data suggest that increasing the number of hidden nodes helps t</w:t>
+      </w:r>
+      <w:r>
+        <w:rPr>
+          <w:rFonts w:ascii="Times New Roman" w:eastAsia="Times New Roman" w:hAnsi="Times New Roman" w:cs="Times New Roman"/>
+          <w:color w:val="000000"/>
+          <w:sz w:val="23"/>
+          <w:szCs w:val="23"/>
+        </w:rPr>
+        <w:t xml:space="preserve">o increase the rate at which the algorithm finds a lower minimum error and </w:t>
+      </w:r>
+      <w:r>
+        <w:rPr>
+          <w:rFonts w:ascii="Times New Roman" w:eastAsia="Times New Roman" w:hAnsi="Times New Roman" w:cs="Times New Roman"/>
+          <w:color w:val="000000"/>
+          <w:sz w:val="23"/>
+          <w:szCs w:val="23"/>
+        </w:rPr>
+        <w:t xml:space="preserve">also helps to </w:t>
+      </w:r>
+      <w:r>
+        <w:rPr>
+          <w:rFonts w:ascii="Times New Roman" w:eastAsia="Times New Roman" w:hAnsi="Times New Roman" w:cs="Times New Roman"/>
+          <w:color w:val="000000"/>
+          <w:sz w:val="23"/>
+          <w:szCs w:val="23"/>
+        </w:rPr>
+        <w:t xml:space="preserve">decrease the number of iterations </w:t>
+      </w:r>
+      <w:r>
+        <w:rPr>
+          <w:rFonts w:ascii="Times New Roman" w:eastAsia="Times New Roman" w:hAnsi="Times New Roman" w:cs="Times New Roman"/>
+          <w:color w:val="000000"/>
+          <w:sz w:val="23"/>
+          <w:szCs w:val="23"/>
+        </w:rPr>
+        <w:t>that are required to seek</w:t>
+      </w:r>
+      <w:r>
+        <w:rPr>
+          <w:rFonts w:ascii="Times New Roman" w:eastAsia="Times New Roman" w:hAnsi="Times New Roman" w:cs="Times New Roman"/>
+          <w:color w:val="000000"/>
+          <w:sz w:val="23"/>
+          <w:szCs w:val="23"/>
+        </w:rPr>
+        <w:t xml:space="preserve"> </w:t>
+      </w:r>
+      <w:r>
+        <w:rPr>
+          <w:rFonts w:ascii="Times New Roman" w:eastAsia="Times New Roman" w:hAnsi="Times New Roman" w:cs="Times New Roman"/>
+          <w:color w:val="000000"/>
+          <w:sz w:val="23"/>
+          <w:szCs w:val="23"/>
+        </w:rPr>
+        <w:t>a lower minimum error. WHY: This occurs because the algorithm</w:t>
+      </w:r>
+      <w:r>
+        <w:rPr>
+          <w:rFonts w:ascii="Times New Roman" w:eastAsia="Times New Roman" w:hAnsi="Times New Roman" w:cs="Times New Roman"/>
+          <w:color w:val="000000"/>
+          <w:sz w:val="23"/>
+          <w:szCs w:val="23"/>
+        </w:rPr>
+        <w:t xml:space="preserve"> can build a more </w:t>
+      </w:r>
+      <w:r>
+        <w:rPr>
+          <w:rFonts w:ascii="Times New Roman" w:eastAsia="Times New Roman" w:hAnsi="Times New Roman" w:cs="Times New Roman"/>
+          <w:color w:val="000000"/>
+          <w:sz w:val="23"/>
+          <w:szCs w:val="23"/>
+        </w:rPr>
+        <w:t xml:space="preserve">effective model </w:t>
+      </w:r>
+      <w:r>
+        <w:rPr>
+          <w:rFonts w:ascii="Times New Roman" w:eastAsia="Times New Roman" w:hAnsi="Times New Roman" w:cs="Times New Roman"/>
+          <w:color w:val="000000"/>
+          <w:sz w:val="23"/>
+          <w:szCs w:val="23"/>
+        </w:rPr>
+        <w:t xml:space="preserve">of </w:t>
+      </w:r>
+      <w:r>
+        <w:rPr>
+          <w:rFonts w:ascii="Times New Roman" w:eastAsia="Times New Roman" w:hAnsi="Times New Roman" w:cs="Times New Roman"/>
+          <w:color w:val="000000"/>
+          <w:sz w:val="23"/>
+          <w:szCs w:val="23"/>
+        </w:rPr>
+        <w:t>the data that it receive</w:t>
+      </w:r>
+      <w:r>
+        <w:rPr>
+          <w:rFonts w:ascii="Times New Roman" w:eastAsia="Times New Roman" w:hAnsi="Times New Roman" w:cs="Times New Roman"/>
+          <w:color w:val="000000"/>
+          <w:sz w:val="23"/>
+          <w:szCs w:val="23"/>
+        </w:rPr>
+        <w:t>s</w:t>
+      </w:r>
+      <w:r>
+        <w:rPr>
+          <w:rFonts w:ascii="Times New Roman" w:eastAsia="Times New Roman" w:hAnsi="Times New Roman" w:cs="Times New Roman"/>
+          <w:color w:val="000000"/>
+          <w:sz w:val="23"/>
+          <w:szCs w:val="23"/>
+        </w:rPr>
+        <w:t xml:space="preserve"> and </w:t>
+      </w:r>
+      <w:r>
+        <w:rPr>
+          <w:rFonts w:ascii="Times New Roman" w:eastAsia="Times New Roman" w:hAnsi="Times New Roman" w:cs="Times New Roman"/>
+          <w:color w:val="000000"/>
+          <w:sz w:val="23"/>
+          <w:szCs w:val="23"/>
+        </w:rPr>
+        <w:t xml:space="preserve">therefore </w:t>
+      </w:r>
+      <w:r>
+        <w:rPr>
+          <w:rFonts w:ascii="Times New Roman" w:eastAsia="Times New Roman" w:hAnsi="Times New Roman" w:cs="Times New Roman"/>
+          <w:color w:val="000000"/>
+          <w:sz w:val="23"/>
+          <w:szCs w:val="23"/>
+        </w:rPr>
+        <w:t xml:space="preserve">doesn’t bounce </w:t>
+      </w:r>
+      <w:r>
+        <w:rPr>
+          <w:rFonts w:ascii="Times New Roman" w:eastAsia="Times New Roman" w:hAnsi="Times New Roman" w:cs="Times New Roman"/>
+          <w:color w:val="000000"/>
+          <w:sz w:val="23"/>
+          <w:szCs w:val="23"/>
+        </w:rPr>
+        <w:t>around in</w:t>
+      </w:r>
+      <w:r>
+        <w:rPr>
+          <w:rFonts w:ascii="Times New Roman" w:eastAsia="Times New Roman" w:hAnsi="Times New Roman" w:cs="Times New Roman"/>
+          <w:color w:val="000000"/>
+          <w:sz w:val="23"/>
+          <w:szCs w:val="23"/>
+        </w:rPr>
+        <w:t xml:space="preserve"> error as much.</w:t>
+      </w:r>
+      <w:r>
+        <w:rPr>
+          <w:rFonts w:ascii="Times New Roman" w:eastAsia="Times New Roman" w:hAnsi="Times New Roman" w:cs="Times New Roman"/>
+          <w:color w:val="000000"/>
+          <w:sz w:val="23"/>
+          <w:szCs w:val="23"/>
+        </w:rPr>
+        <w:t xml:space="preserve">  More nodes </w:t>
+      </w:r>
+      <w:r>
+        <w:rPr>
+          <w:rFonts w:ascii="Times New Roman" w:eastAsia="Times New Roman" w:hAnsi="Times New Roman" w:cs="Times New Roman"/>
+          <w:color w:val="000000"/>
+          <w:sz w:val="23"/>
+          <w:szCs w:val="23"/>
+        </w:rPr>
+        <w:t>allow</w:t>
+      </w:r>
+      <w:r>
+        <w:rPr>
+          <w:rFonts w:ascii="Times New Roman" w:eastAsia="Times New Roman" w:hAnsi="Times New Roman" w:cs="Times New Roman"/>
+          <w:color w:val="000000"/>
+          <w:sz w:val="23"/>
+          <w:szCs w:val="23"/>
+        </w:rPr>
+        <w:t xml:space="preserve"> ea</w:t>
+      </w:r>
+      <w:r>
+        <w:rPr>
+          <w:rFonts w:ascii="Times New Roman" w:eastAsia="Times New Roman" w:hAnsi="Times New Roman" w:cs="Times New Roman"/>
+          <w:color w:val="000000"/>
+          <w:sz w:val="23"/>
+          <w:szCs w:val="23"/>
+        </w:rPr>
+        <w:t xml:space="preserve">sier representation of the </w:t>
+      </w:r>
+      <w:r>
+        <w:rPr>
+          <w:rFonts w:ascii="Times New Roman" w:eastAsia="Times New Roman" w:hAnsi="Times New Roman" w:cs="Times New Roman"/>
+          <w:color w:val="000000"/>
+          <w:sz w:val="23"/>
+          <w:szCs w:val="23"/>
+        </w:rPr>
+        <w:t>data; therefore, a faster decrease</w:t>
+      </w:r>
+      <w:r>
+        <w:rPr>
+          <w:rFonts w:ascii="Times New Roman" w:eastAsia="Times New Roman" w:hAnsi="Times New Roman" w:cs="Times New Roman"/>
+          <w:color w:val="000000"/>
+          <w:sz w:val="23"/>
+          <w:szCs w:val="23"/>
+        </w:rPr>
+        <w:t xml:space="preserve"> in error, and therefore, a shorter run time.</w:t>
       </w:r>
     </w:p>
     <w:p>
       <w:pPr>
         <w:spacing w:line="270" w:lineRule="atLeast"/>
-        <w:ind w:left="480"/>
         <w:textAlignment w:val="baseline"/>
         <w:rPr>
           <w:rFonts w:ascii="Times New Roman" w:eastAsia="Times New Roman" w:hAnsi="Times New Roman" w:cs="Times New Roman"/>
@@ -4660,7 +4707,52 @@
           <w:sz w:val="23"/>
           <w:szCs w:val="23"/>
         </w:rPr>
-        <w:t xml:space="preserve">the algorithm and increased the minimum convergence error from .004 with one layer and 13 nodes, to .09 with </w:t>
+        <w:t xml:space="preserve">the algorithm </w:t>
+      </w:r>
+      <w:r>
+        <w:rPr>
+          <w:rFonts w:ascii="Times New Roman" w:eastAsia="Times New Roman" w:hAnsi="Times New Roman" w:cs="Times New Roman"/>
+          <w:color w:val="000000"/>
+          <w:sz w:val="23"/>
+          <w:szCs w:val="23"/>
+        </w:rPr>
+        <w:t>on the training set</w:t>
+      </w:r>
+      <w:r>
+        <w:rPr>
+          <w:rFonts w:ascii="Times New Roman" w:eastAsia="Times New Roman" w:hAnsi="Times New Roman" w:cs="Times New Roman"/>
+          <w:color w:val="000000"/>
+          <w:sz w:val="23"/>
+          <w:szCs w:val="23"/>
+        </w:rPr>
+        <w:t xml:space="preserve"> by ~6% while stay about the same at 64% accuracy on the test set.  It also </w:t>
+      </w:r>
+      <w:r>
+        <w:rPr>
+          <w:rFonts w:ascii="Times New Roman" w:eastAsia="Times New Roman" w:hAnsi="Times New Roman" w:cs="Times New Roman"/>
+          <w:color w:val="000000"/>
+          <w:sz w:val="23"/>
+          <w:szCs w:val="23"/>
+        </w:rPr>
+        <w:t>increased the minimum convergence error from .004 wit</w:t>
+      </w:r>
+      <w:r>
+        <w:rPr>
+          <w:rFonts w:ascii="Times New Roman" w:eastAsia="Times New Roman" w:hAnsi="Times New Roman" w:cs="Times New Roman"/>
+          <w:color w:val="000000"/>
+          <w:sz w:val="23"/>
+          <w:szCs w:val="23"/>
+        </w:rPr>
+        <w:t>h one layer and 13 nodes, to .08</w:t>
+      </w:r>
+      <w:r>
+        <w:rPr>
+          <w:rFonts w:ascii="Times New Roman" w:eastAsia="Times New Roman" w:hAnsi="Times New Roman" w:cs="Times New Roman"/>
+          <w:color w:val="000000"/>
+          <w:sz w:val="23"/>
+          <w:szCs w:val="23"/>
+        </w:rPr>
+        <w:t xml:space="preserve"> with </w:t>
       </w:r>
       <w:r>
         <w:rPr>
@@ -4697,6 +4789,60 @@
           <w:szCs w:val="23"/>
         </w:rPr>
         <w:t>.</w:t>
+      </w:r>
+      <w:r>
+        <w:rPr>
+          <w:rFonts w:ascii="Times New Roman" w:eastAsia="Times New Roman" w:hAnsi="Times New Roman" w:cs="Times New Roman"/>
+          <w:color w:val="000000"/>
+          <w:sz w:val="23"/>
+          <w:szCs w:val="23"/>
+        </w:rPr>
+        <w:t xml:space="preserve">  WHY: </w:t>
+      </w:r>
+      <w:r>
+        <w:rPr>
+          <w:rFonts w:ascii="Times New Roman" w:eastAsia="Times New Roman" w:hAnsi="Times New Roman" w:cs="Times New Roman"/>
+          <w:color w:val="000000"/>
+          <w:sz w:val="23"/>
+          <w:szCs w:val="23"/>
+        </w:rPr>
+        <w:t>Increasing the number of</w:t>
+      </w:r>
+      <w:r>
+        <w:rPr>
+          <w:rFonts w:ascii="Times New Roman" w:eastAsia="Times New Roman" w:hAnsi="Times New Roman" w:cs="Times New Roman"/>
+          <w:color w:val="000000"/>
+          <w:sz w:val="23"/>
+          <w:szCs w:val="23"/>
+        </w:rPr>
+        <w:t xml:space="preserve"> layers doesn’t guarantee </w:t>
+      </w:r>
+      <w:r>
+        <w:rPr>
+          <w:rFonts w:ascii="Times New Roman" w:eastAsia="Times New Roman" w:hAnsi="Times New Roman" w:cs="Times New Roman"/>
+          <w:color w:val="000000"/>
+          <w:sz w:val="23"/>
+          <w:szCs w:val="23"/>
+        </w:rPr>
+        <w:t>an increase in accuracy.  There are potentially many more local minima</w:t>
+      </w:r>
+      <w:r>
+        <w:rPr>
+          <w:rFonts w:ascii="Times New Roman" w:eastAsia="Times New Roman" w:hAnsi="Times New Roman" w:cs="Times New Roman"/>
+          <w:color w:val="000000"/>
+          <w:sz w:val="23"/>
+          <w:szCs w:val="23"/>
+        </w:rPr>
+        <w:t xml:space="preserve">, which would explain the higher minimum error.  There are also more weights to adjust which might cause the algorithm to run much longer to find a </w:t>
+      </w:r>
+      <w:r>
+        <w:rPr>
+          <w:rFonts w:ascii="Times New Roman" w:eastAsia="Times New Roman" w:hAnsi="Times New Roman" w:cs="Times New Roman"/>
+          <w:color w:val="000000"/>
+          <w:sz w:val="23"/>
+          <w:szCs w:val="23"/>
+        </w:rPr>
+        <w:t>lower minimum error.</w:t>
       </w:r>
     </w:p>
     <w:p>
@@ -4736,7 +4882,47 @@
           <w:sz w:val="23"/>
           <w:szCs w:val="23"/>
         </w:rPr>
-        <w:t>Compare your recorded best numbers of hidden nodes for each problem with the following heuristic value: </w:t>
+        <w:t xml:space="preserve">Compare your recorded best </w:t>
+      </w:r>
+      <w:r>
+        <w:rPr>
+          <w:rFonts w:ascii="Times New Roman" w:eastAsia="Times New Roman" w:hAnsi="Times New Roman" w:cs="Times New Roman"/>
+          <w:b/>
+          <w:color w:val="000000"/>
+          <w:sz w:val="23"/>
+          <w:szCs w:val="23"/>
+        </w:rPr>
+        <w:t>#</w:t>
+      </w:r>
+      <w:r>
+        <w:rPr>
+          <w:rFonts w:ascii="Times New Roman" w:eastAsia="Times New Roman" w:hAnsi="Times New Roman" w:cs="Times New Roman"/>
+          <w:b/>
+          <w:color w:val="000000"/>
+          <w:sz w:val="23"/>
+          <w:szCs w:val="23"/>
+        </w:rPr>
+        <w:t xml:space="preserve"> of </w:t>
+      </w:r>
+      <w:r>
+        <w:rPr>
+          <w:rFonts w:ascii="Times New Roman" w:eastAsia="Times New Roman" w:hAnsi="Times New Roman" w:cs="Times New Roman"/>
+          <w:b/>
+          <w:color w:val="000000"/>
+          <w:sz w:val="23"/>
+          <w:szCs w:val="23"/>
+        </w:rPr>
+        <w:t>H.N.</w:t>
+      </w:r>
+      <w:r>
+        <w:rPr>
+          <w:rFonts w:ascii="Times New Roman" w:eastAsia="Times New Roman" w:hAnsi="Times New Roman" w:cs="Times New Roman"/>
+          <w:b/>
+          <w:color w:val="000000"/>
+          <w:sz w:val="23"/>
+          <w:szCs w:val="23"/>
+        </w:rPr>
+        <w:t xml:space="preserve"> for each problem with: </w:t>
       </w:r>
       <w:r>
         <w:rPr>
@@ -4782,7 +4968,37 @@
           <w:sz w:val="23"/>
           <w:szCs w:val="23"/>
         </w:rPr>
-        <w:t>/(10(</w:t>
+        <w:t>/</w:t>
+      </w:r>
+      <w:r>
+        <w:rPr>
+          <w:rFonts w:ascii="Times New Roman" w:eastAsia="Times New Roman" w:hAnsi="Times New Roman" w:cs="Times New Roman"/>
+          <w:b/>
+          <w:color w:val="000000"/>
+          <w:sz w:val="23"/>
+          <w:szCs w:val="23"/>
+        </w:rPr>
+        <w:t>(</w:t>
+      </w:r>
+      <w:r>
+        <w:rPr>
+          <w:rFonts w:ascii="Times New Roman" w:eastAsia="Times New Roman" w:hAnsi="Times New Roman" w:cs="Times New Roman"/>
+          <w:b/>
+          <w:color w:val="000000"/>
+          <w:sz w:val="23"/>
+          <w:szCs w:val="23"/>
+        </w:rPr>
+        <w:t>10</w:t>
+      </w:r>
+      <w:r>
+        <w:rPr>
+          <w:rFonts w:ascii="Times New Roman" w:eastAsia="Times New Roman" w:hAnsi="Times New Roman" w:cs="Times New Roman"/>
+          <w:b/>
+          <w:color w:val="000000"/>
+          <w:sz w:val="23"/>
+          <w:szCs w:val="23"/>
+        </w:rPr>
+        <w:t xml:space="preserve"> (</w:t>
       </w:r>
       <w:r>
         <w:rPr>
@@ -4824,11 +5040,14 @@
         <w:rPr>
           <w:rFonts w:ascii="Times New Roman" w:eastAsia="Times New Roman" w:hAnsi="Times New Roman" w:cs="Times New Roman"/>
           <w:b/>
-          <w:color w:val="000000"/>
-          <w:sz w:val="23"/>
-          <w:szCs w:val="23"/>
-        </w:rPr>
-        <w:t>)), where </w:t>
+          <w:i/>
+          <w:iCs/>
+          <w:color w:val="000000"/>
+          <w:sz w:val="23"/>
+          <w:szCs w:val="23"/>
+          <w:bdr w:val="none" w:sz="0" w:space="0" w:color="auto" w:frame="1"/>
+        </w:rPr>
+        <w:t>)</w:t>
       </w:r>
       <w:r>
         <w:rPr>
@@ -4841,78 +5060,8 @@
           <w:szCs w:val="23"/>
           <w:bdr w:val="none" w:sz="0" w:space="0" w:color="auto" w:frame="1"/>
         </w:rPr>
-        <w:t>N</w:t>
-      </w:r>
-      <w:r>
-        <w:rPr>
-          <w:rFonts w:ascii="Times New Roman" w:eastAsia="Times New Roman" w:hAnsi="Times New Roman" w:cs="Times New Roman"/>
-          <w:b/>
-          <w:color w:val="000000"/>
-          <w:sz w:val="23"/>
-          <w:szCs w:val="23"/>
-        </w:rPr>
-        <w:t> is the size of the (training) data set, </w:t>
-      </w:r>
-      <w:r>
-        <w:rPr>
-          <w:rFonts w:ascii="Times New Roman" w:eastAsia="Times New Roman" w:hAnsi="Times New Roman" w:cs="Times New Roman"/>
-          <w:b/>
-          <w:i/>
-          <w:iCs/>
-          <w:color w:val="000000"/>
-          <w:sz w:val="23"/>
-          <w:szCs w:val="23"/>
-          <w:bdr w:val="none" w:sz="0" w:space="0" w:color="auto" w:frame="1"/>
-        </w:rPr>
-        <w:t>I</w:t>
-      </w:r>
-      <w:r>
-        <w:rPr>
-          <w:rFonts w:ascii="Times New Roman" w:eastAsia="Times New Roman" w:hAnsi="Times New Roman" w:cs="Times New Roman"/>
-          <w:b/>
-          <w:color w:val="000000"/>
-          <w:sz w:val="23"/>
-          <w:szCs w:val="23"/>
-        </w:rPr>
-        <w:t> is the number of network inputs and </w:t>
-      </w:r>
-      <w:r>
-        <w:rPr>
-          <w:rFonts w:ascii="Times New Roman" w:eastAsia="Times New Roman" w:hAnsi="Times New Roman" w:cs="Times New Roman"/>
-          <w:b/>
-          <w:i/>
-          <w:iCs/>
-          <w:color w:val="000000"/>
-          <w:sz w:val="23"/>
-          <w:szCs w:val="23"/>
-          <w:bdr w:val="none" w:sz="0" w:space="0" w:color="auto" w:frame="1"/>
-        </w:rPr>
-        <w:t>O</w:t>
-      </w:r>
-      <w:r>
-        <w:rPr>
-          <w:rFonts w:ascii="Times New Roman" w:eastAsia="Times New Roman" w:hAnsi="Times New Roman" w:cs="Times New Roman"/>
-          <w:b/>
-          <w:color w:val="000000"/>
-          <w:sz w:val="23"/>
-          <w:szCs w:val="23"/>
-        </w:rPr>
-        <w:t> is the number of outputs.</w:t>
-      </w:r>
-    </w:p>
-    <w:p>
-      <w:pPr>
-        <w:spacing w:line="270" w:lineRule="atLeast"/>
-        <w:ind w:left="480"/>
-        <w:textAlignment w:val="baseline"/>
-        <w:rPr>
-          <w:rFonts w:ascii="Times New Roman" w:eastAsia="Times New Roman" w:hAnsi="Times New Roman" w:cs="Times New Roman"/>
-          <w:b/>
-          <w:color w:val="000000"/>
-          <w:sz w:val="23"/>
-          <w:szCs w:val="23"/>
-        </w:rPr>
-      </w:pPr>
+        <w:t>)</w:t>
+      </w:r>
     </w:p>
     <w:tbl>
       <w:tblPr>
@@ -4997,11 +5146,16 @@
               </w:rPr>
               <w:t>H = 45 / (10 + (4 + 3))</w:t>
             </w:r>
-          </w:p>
-          <w:p>
-            <w:pPr>
-              <w:spacing w:line="270" w:lineRule="atLeast"/>
-              <w:textAlignment w:val="baseline"/>
+            <w:r>
+              <w:rPr>
+                <w:rFonts w:ascii="Times New Roman" w:eastAsia="Times New Roman" w:hAnsi="Times New Roman" w:cs="Times New Roman"/>
+                <w:color w:val="000000"/>
+                <w:sz w:val="23"/>
+                <w:szCs w:val="23"/>
+              </w:rPr>
+              <w:t xml:space="preserve"> = </w:t>
+            </w:r>
+            <w:r>
               <w:rPr>
                 <w:rFonts w:ascii="Times New Roman" w:eastAsia="Times New Roman" w:hAnsi="Times New Roman" w:cs="Times New Roman"/>
                 <w:b/>
@@ -5009,38 +5163,8 @@
                 <w:sz w:val="23"/>
                 <w:szCs w:val="23"/>
               </w:rPr>
-            </w:pPr>
-            <w:r>
-              <w:rPr>
-                <w:rFonts w:ascii="Times New Roman" w:eastAsia="Times New Roman" w:hAnsi="Times New Roman" w:cs="Times New Roman"/>
-                <w:color w:val="000000"/>
-                <w:sz w:val="23"/>
-                <w:szCs w:val="23"/>
-              </w:rPr>
-              <w:t xml:space="preserve">H = </w:t>
-            </w:r>
-            <w:r>
-              <w:rPr>
-                <w:rFonts w:ascii="Times New Roman" w:eastAsia="Times New Roman" w:hAnsi="Times New Roman" w:cs="Times New Roman"/>
-                <w:b/>
-                <w:color w:val="000000"/>
-                <w:sz w:val="23"/>
-                <w:szCs w:val="23"/>
-              </w:rPr>
               <w:t>2.647</w:t>
             </w:r>
-          </w:p>
-          <w:p>
-            <w:pPr>
-              <w:spacing w:line="270" w:lineRule="atLeast"/>
-              <w:textAlignment w:val="baseline"/>
-              <w:rPr>
-                <w:rFonts w:ascii="Times New Roman" w:eastAsia="Times New Roman" w:hAnsi="Times New Roman" w:cs="Times New Roman"/>
-                <w:color w:val="000000"/>
-                <w:sz w:val="23"/>
-                <w:szCs w:val="23"/>
-              </w:rPr>
-            </w:pPr>
           </w:p>
           <w:p>
             <w:pPr>
@@ -5153,18 +5277,15 @@
               </w:rPr>
               <w:t>))</w:t>
             </w:r>
-          </w:p>
-          <w:p>
-            <w:pPr>
-              <w:spacing w:line="270" w:lineRule="atLeast"/>
-              <w:textAlignment w:val="baseline"/>
+            <w:r>
               <w:rPr>
                 <w:rFonts w:ascii="Times New Roman" w:eastAsia="Times New Roman" w:hAnsi="Times New Roman" w:cs="Times New Roman"/>
                 <w:color w:val="000000"/>
                 <w:sz w:val="23"/>
                 <w:szCs w:val="23"/>
               </w:rPr>
-            </w:pPr>
+              <w:t xml:space="preserve"> </w:t>
+            </w:r>
             <w:r>
               <w:rPr>
                 <w:rFonts w:ascii="Times New Roman" w:eastAsia="Times New Roman" w:hAnsi="Times New Roman" w:cs="Times New Roman"/>
@@ -5172,7 +5293,7 @@
                 <w:sz w:val="23"/>
                 <w:szCs w:val="23"/>
               </w:rPr>
-              <w:t xml:space="preserve">H = </w:t>
+              <w:t xml:space="preserve">= </w:t>
             </w:r>
             <w:r>
               <w:rPr>
@@ -5184,18 +5305,6 @@
               </w:rPr>
               <w:t>7.5</w:t>
             </w:r>
-          </w:p>
-          <w:p>
-            <w:pPr>
-              <w:spacing w:line="270" w:lineRule="atLeast"/>
-              <w:textAlignment w:val="baseline"/>
-              <w:rPr>
-                <w:rFonts w:ascii="Times New Roman" w:eastAsia="Times New Roman" w:hAnsi="Times New Roman" w:cs="Times New Roman"/>
-                <w:color w:val="000000"/>
-                <w:sz w:val="23"/>
-                <w:szCs w:val="23"/>
-              </w:rPr>
-            </w:pPr>
           </w:p>
           <w:p>
             <w:pPr>
@@ -5361,34 +5470,97 @@
           <w:sz w:val="23"/>
           <w:szCs w:val="23"/>
         </w:rPr>
-        <w:t xml:space="preserve">I’m not sure why there would be such a </w:t>
-      </w:r>
-      <w:r>
-        <w:rPr>
-          <w:rFonts w:ascii="Times New Roman" w:eastAsia="Times New Roman" w:hAnsi="Times New Roman" w:cs="Times New Roman"/>
-          <w:color w:val="000000"/>
-          <w:sz w:val="23"/>
-          <w:szCs w:val="23"/>
-        </w:rPr>
-        <w:t xml:space="preserve">large </w:t>
-      </w:r>
-      <w:r>
-        <w:rPr>
-          <w:rFonts w:ascii="Times New Roman" w:eastAsia="Times New Roman" w:hAnsi="Times New Roman" w:cs="Times New Roman"/>
-          <w:color w:val="000000"/>
-          <w:sz w:val="23"/>
-          <w:szCs w:val="23"/>
-        </w:rPr>
-        <w:t>disc</w:t>
-      </w:r>
-      <w:r>
-        <w:rPr>
-          <w:rFonts w:ascii="Times New Roman" w:eastAsia="Times New Roman" w:hAnsi="Times New Roman" w:cs="Times New Roman"/>
-          <w:color w:val="000000"/>
-          <w:sz w:val="23"/>
-          <w:szCs w:val="23"/>
-        </w:rPr>
-        <w:t xml:space="preserve">repancy if this </w:t>
+        <w:t xml:space="preserve">One possible </w:t>
+      </w:r>
+      <w:r>
+        <w:rPr>
+          <w:rFonts w:ascii="Times New Roman" w:eastAsia="Times New Roman" w:hAnsi="Times New Roman" w:cs="Times New Roman"/>
+          <w:color w:val="000000"/>
+          <w:sz w:val="23"/>
+          <w:szCs w:val="23"/>
+        </w:rPr>
+        <w:t>explanation</w:t>
+      </w:r>
+      <w:r>
+        <w:rPr>
+          <w:rFonts w:ascii="Times New Roman" w:eastAsia="Times New Roman" w:hAnsi="Times New Roman" w:cs="Times New Roman"/>
+          <w:color w:val="000000"/>
+          <w:sz w:val="23"/>
+          <w:szCs w:val="23"/>
+        </w:rPr>
+        <w:t xml:space="preserve"> is my number of nodes </w:t>
+      </w:r>
+      <w:r>
+        <w:rPr>
+          <w:rFonts w:ascii="Times New Roman" w:eastAsia="Times New Roman" w:hAnsi="Times New Roman" w:cs="Times New Roman"/>
+          <w:color w:val="000000"/>
+          <w:sz w:val="23"/>
+          <w:szCs w:val="23"/>
+        </w:rPr>
+        <w:t>doesn’t</w:t>
+      </w:r>
+      <w:r>
+        <w:rPr>
+          <w:rFonts w:ascii="Times New Roman" w:eastAsia="Times New Roman" w:hAnsi="Times New Roman" w:cs="Times New Roman"/>
+          <w:color w:val="000000"/>
+          <w:sz w:val="23"/>
+          <w:szCs w:val="23"/>
+        </w:rPr>
+        <w:t xml:space="preserve"> take into account node configuration.  If I were to try all possible combinations of nodes</w:t>
+      </w:r>
+      <w:r>
+        <w:rPr>
+          <w:rFonts w:ascii="Times New Roman" w:eastAsia="Times New Roman" w:hAnsi="Times New Roman" w:cs="Times New Roman"/>
+          <w:color w:val="000000"/>
+          <w:sz w:val="23"/>
+          <w:szCs w:val="23"/>
+        </w:rPr>
+        <w:t xml:space="preserve"> (meaning how they are layered)</w:t>
+      </w:r>
+      <w:r>
+        <w:rPr>
+          <w:rFonts w:ascii="Times New Roman" w:eastAsia="Times New Roman" w:hAnsi="Times New Roman" w:cs="Times New Roman"/>
+          <w:color w:val="000000"/>
+          <w:sz w:val="23"/>
+          <w:szCs w:val="23"/>
+        </w:rPr>
+        <w:t xml:space="preserve"> I might have found</w:t>
+      </w:r>
+      <w:r>
+        <w:rPr>
+          <w:rFonts w:ascii="Times New Roman" w:eastAsia="Times New Roman" w:hAnsi="Times New Roman" w:cs="Times New Roman"/>
+          <w:color w:val="000000"/>
+          <w:sz w:val="23"/>
+          <w:szCs w:val="23"/>
+        </w:rPr>
+        <w:t xml:space="preserve"> a smaller number of nodes</w:t>
+      </w:r>
+      <w:r>
+        <w:rPr>
+          <w:rFonts w:ascii="Times New Roman" w:eastAsia="Times New Roman" w:hAnsi="Times New Roman" w:cs="Times New Roman"/>
+          <w:color w:val="000000"/>
+          <w:sz w:val="23"/>
+          <w:szCs w:val="23"/>
+        </w:rPr>
+        <w:t>, closer to 8,</w:t>
+      </w:r>
+      <w:r>
+        <w:rPr>
+          <w:rFonts w:ascii="Times New Roman" w:eastAsia="Times New Roman" w:hAnsi="Times New Roman" w:cs="Times New Roman"/>
+          <w:color w:val="000000"/>
+          <w:sz w:val="23"/>
+          <w:szCs w:val="23"/>
+        </w:rPr>
+        <w:t xml:space="preserve"> would have given me a similar accuracy</w:t>
+      </w:r>
+      <w:r>
+        <w:rPr>
+          <w:rFonts w:ascii="Times New Roman" w:eastAsia="Times New Roman" w:hAnsi="Times New Roman" w:cs="Times New Roman"/>
+          <w:color w:val="000000"/>
+          <w:sz w:val="23"/>
+          <w:szCs w:val="23"/>
+        </w:rPr>
+        <w:t xml:space="preserve"> as my one layer 13 </w:t>
       </w:r>
       <w:proofErr w:type="gramStart"/>
       <w:r>
@@ -5398,7 +5570,7 @@
           <w:sz w:val="23"/>
           <w:szCs w:val="23"/>
         </w:rPr>
-        <w:t>is</w:t>
+        <w:t>configuration</w:t>
       </w:r>
       <w:proofErr w:type="gramEnd"/>
       <w:r>
@@ -5408,7 +5580,7 @@
           <w:sz w:val="23"/>
           <w:szCs w:val="23"/>
         </w:rPr>
-        <w:t xml:space="preserve"> an accurate heuristic.</w:t>
+        <w:t>.</w:t>
       </w:r>
     </w:p>
     <w:p>
@@ -5463,6 +5635,110 @@
         </w:rPr>
         <w:t>How did the momentum term affect the learner's behavior (number of epochs to convergence, final accuracy, etc.)?</w:t>
       </w:r>
+    </w:p>
+    <w:p>
+      <w:pPr>
+        <w:spacing w:line="270" w:lineRule="atLeast"/>
+        <w:ind w:left="480"/>
+        <w:textAlignment w:val="baseline"/>
+        <w:rPr>
+          <w:rFonts w:ascii="Times New Roman" w:eastAsia="Times New Roman" w:hAnsi="Times New Roman" w:cs="Times New Roman"/>
+          <w:color w:val="000000"/>
+          <w:sz w:val="23"/>
+          <w:szCs w:val="23"/>
+        </w:rPr>
+      </w:pPr>
+    </w:p>
+    <w:p>
+      <w:pPr>
+        <w:spacing w:line="270" w:lineRule="atLeast"/>
+        <w:ind w:left="480"/>
+        <w:textAlignment w:val="baseline"/>
+        <w:rPr>
+          <w:rFonts w:ascii="Times New Roman" w:eastAsia="Times New Roman" w:hAnsi="Times New Roman" w:cs="Times New Roman"/>
+          <w:color w:val="000000"/>
+          <w:sz w:val="23"/>
+          <w:szCs w:val="23"/>
+        </w:rPr>
+      </w:pPr>
+    </w:p>
+    <w:p>
+      <w:pPr>
+        <w:spacing w:line="270" w:lineRule="atLeast"/>
+        <w:ind w:left="480"/>
+        <w:textAlignment w:val="baseline"/>
+        <w:rPr>
+          <w:rFonts w:ascii="Times New Roman" w:eastAsia="Times New Roman" w:hAnsi="Times New Roman" w:cs="Times New Roman"/>
+          <w:color w:val="000000"/>
+          <w:sz w:val="23"/>
+          <w:szCs w:val="23"/>
+        </w:rPr>
+      </w:pPr>
+    </w:p>
+    <w:p>
+      <w:pPr>
+        <w:spacing w:line="270" w:lineRule="atLeast"/>
+        <w:ind w:left="480"/>
+        <w:textAlignment w:val="baseline"/>
+        <w:rPr>
+          <w:rFonts w:ascii="Times New Roman" w:eastAsia="Times New Roman" w:hAnsi="Times New Roman" w:cs="Times New Roman"/>
+          <w:color w:val="000000"/>
+          <w:sz w:val="23"/>
+          <w:szCs w:val="23"/>
+        </w:rPr>
+      </w:pPr>
+    </w:p>
+    <w:p>
+      <w:pPr>
+        <w:spacing w:line="270" w:lineRule="atLeast"/>
+        <w:ind w:left="480"/>
+        <w:textAlignment w:val="baseline"/>
+        <w:rPr>
+          <w:rFonts w:ascii="Times New Roman" w:eastAsia="Times New Roman" w:hAnsi="Times New Roman" w:cs="Times New Roman"/>
+          <w:color w:val="000000"/>
+          <w:sz w:val="23"/>
+          <w:szCs w:val="23"/>
+        </w:rPr>
+      </w:pPr>
+    </w:p>
+    <w:p>
+      <w:pPr>
+        <w:spacing w:line="270" w:lineRule="atLeast"/>
+        <w:ind w:left="480"/>
+        <w:textAlignment w:val="baseline"/>
+        <w:rPr>
+          <w:rFonts w:ascii="Times New Roman" w:eastAsia="Times New Roman" w:hAnsi="Times New Roman" w:cs="Times New Roman"/>
+          <w:color w:val="000000"/>
+          <w:sz w:val="23"/>
+          <w:szCs w:val="23"/>
+        </w:rPr>
+      </w:pPr>
+    </w:p>
+    <w:p>
+      <w:pPr>
+        <w:spacing w:line="270" w:lineRule="atLeast"/>
+        <w:ind w:left="480"/>
+        <w:textAlignment w:val="baseline"/>
+        <w:rPr>
+          <w:rFonts w:ascii="Times New Roman" w:eastAsia="Times New Roman" w:hAnsi="Times New Roman" w:cs="Times New Roman"/>
+          <w:color w:val="000000"/>
+          <w:sz w:val="23"/>
+          <w:szCs w:val="23"/>
+        </w:rPr>
+      </w:pPr>
+    </w:p>
+    <w:p>
+      <w:pPr>
+        <w:spacing w:line="270" w:lineRule="atLeast"/>
+        <w:ind w:left="480"/>
+        <w:textAlignment w:val="baseline"/>
+        <w:rPr>
+          <w:rFonts w:ascii="Times New Roman" w:eastAsia="Times New Roman" w:hAnsi="Times New Roman" w:cs="Times New Roman"/>
+          <w:color w:val="000000"/>
+          <w:sz w:val="23"/>
+          <w:szCs w:val="23"/>
+        </w:rPr>
+      </w:pPr>
     </w:p>
     <w:p>
       <w:pPr>
@@ -5757,7 +6033,7 @@
           <w:sz w:val="23"/>
           <w:szCs w:val="23"/>
         </w:rPr>
-        <w:t xml:space="preserve">The momentum term </w:t>
+        <w:t xml:space="preserve">Adding the momentum term affect the overall accuracy of the algorithm, iterations to </w:t>
       </w:r>
       <w:r>
         <w:rPr>
@@ -5765,7 +6041,7 @@
           <w:sz w:val="23"/>
           <w:szCs w:val="23"/>
         </w:rPr>
-        <w:t>changed</w:t>
+        <w:t>convergence</w:t>
       </w:r>
       <w:r>
         <w:rPr>
@@ -5773,7 +6049,7 @@
           <w:sz w:val="23"/>
           <w:szCs w:val="23"/>
         </w:rPr>
-        <w:t xml:space="preserve"> the behavior of the learner</w:t>
+        <w:t>,</w:t>
       </w:r>
       <w:r>
         <w:rPr>
@@ -5781,7 +6057,7 @@
           <w:sz w:val="23"/>
           <w:szCs w:val="23"/>
         </w:rPr>
-        <w:t xml:space="preserve"> in different ways with respect to the Iris data set and the Vowel data set.  With the Iris data set, the moment term didn’t seem to affect the learner very much</w:t>
+        <w:t xml:space="preserve"> and the decent rate of the algorithms error.  </w:t>
       </w:r>
       <w:r>
         <w:rPr>
@@ -5789,7 +6065,7 @@
           <w:sz w:val="23"/>
           <w:szCs w:val="23"/>
         </w:rPr>
-        <w:t xml:space="preserve"> in terms of overall accuracy, epochs to convergence, and </w:t>
+        <w:t>While evaluating the Iris data the MC term allowed the algorithm to become more accurate.  It increased the accuracy of the algorithm on the training</w:t>
       </w:r>
       <w:r>
         <w:rPr>
@@ -5797,7 +6073,7 @@
           <w:sz w:val="23"/>
           <w:szCs w:val="23"/>
         </w:rPr>
-        <w:t>epochs to error level out</w:t>
+        <w:t xml:space="preserve"> and test sets by 3%.  However, on the Vowel data it decreased accuracy in both sets by 2%.  In one case, MC could help the algorithm over come a local minima but on the other hand it might cause the algorithm to </w:t>
       </w:r>
       <w:r>
         <w:rPr>
@@ -5805,107 +6081,12 @@
           <w:sz w:val="23"/>
           <w:szCs w:val="23"/>
         </w:rPr>
-        <w:t>.  The</w:t>
-      </w:r>
-      <w:r>
-        <w:rPr>
-          <w:rFonts w:ascii="Times New Roman" w:hAnsi="Times New Roman" w:cs="Times New Roman"/>
-          <w:sz w:val="23"/>
-          <w:szCs w:val="23"/>
-        </w:rPr>
-        <w:t xml:space="preserve"> overall accuracy of the learner, with the Iris data, stayed about the same, with both performing</w:t>
-      </w:r>
-      <w:r>
-        <w:rPr>
-          <w:rFonts w:ascii="Times New Roman" w:hAnsi="Times New Roman" w:cs="Times New Roman"/>
-          <w:sz w:val="23"/>
-          <w:szCs w:val="23"/>
-        </w:rPr>
-        <w:t xml:space="preserve"> at about 100% accuracy on the training set and 97% accuracy on the test set.  There was a small difference however in epochs to convergence and error level out.  Without the momentum term the</w:t>
-      </w:r>
-      <w:r>
-        <w:rPr>
-          <w:rFonts w:ascii="Times New Roman" w:hAnsi="Times New Roman" w:cs="Times New Roman"/>
-          <w:sz w:val="23"/>
-          <w:szCs w:val="23"/>
-        </w:rPr>
-        <w:t xml:space="preserve"> learner converged after 487 epochs and </w:t>
-      </w:r>
-      <w:r>
-        <w:rPr>
-          <w:rFonts w:ascii="Times New Roman" w:hAnsi="Times New Roman" w:cs="Times New Roman"/>
-          <w:sz w:val="23"/>
-          <w:szCs w:val="23"/>
-        </w:rPr>
-        <w:t xml:space="preserve">its error </w:t>
-      </w:r>
-      <w:r>
-        <w:rPr>
-          <w:rFonts w:ascii="Times New Roman" w:hAnsi="Times New Roman" w:cs="Times New Roman"/>
-          <w:sz w:val="23"/>
-          <w:szCs w:val="23"/>
-        </w:rPr>
-        <w:t>leveled out at 271</w:t>
-      </w:r>
-      <w:r>
-        <w:rPr>
-          <w:rFonts w:ascii="Times New Roman" w:hAnsi="Times New Roman" w:cs="Times New Roman"/>
-          <w:sz w:val="23"/>
-          <w:szCs w:val="23"/>
-        </w:rPr>
-        <w:t xml:space="preserve"> epochs</w:t>
-      </w:r>
-      <w:r>
-        <w:rPr>
-          <w:rFonts w:ascii="Times New Roman" w:hAnsi="Times New Roman" w:cs="Times New Roman"/>
-          <w:sz w:val="23"/>
-          <w:szCs w:val="23"/>
-        </w:rPr>
-        <w:t xml:space="preserve">, however, with the momentum term the learner converged after 811 epochs and </w:t>
-      </w:r>
-      <w:r>
-        <w:rPr>
-          <w:rFonts w:ascii="Times New Roman" w:hAnsi="Times New Roman" w:cs="Times New Roman"/>
-          <w:sz w:val="23"/>
-          <w:szCs w:val="23"/>
-        </w:rPr>
-        <w:t xml:space="preserve">its error </w:t>
-      </w:r>
-      <w:r>
-        <w:rPr>
-          <w:rFonts w:ascii="Times New Roman" w:hAnsi="Times New Roman" w:cs="Times New Roman"/>
-          <w:sz w:val="23"/>
-          <w:szCs w:val="23"/>
-        </w:rPr>
-        <w:t>leveled out at 316</w:t>
-      </w:r>
-      <w:r>
-        <w:rPr>
-          <w:rFonts w:ascii="Times New Roman" w:hAnsi="Times New Roman" w:cs="Times New Roman"/>
-          <w:sz w:val="23"/>
-          <w:szCs w:val="23"/>
-        </w:rPr>
-        <w:t xml:space="preserve"> epochs</w:t>
-      </w:r>
-      <w:r>
-        <w:rPr>
-          <w:rFonts w:ascii="Times New Roman" w:hAnsi="Times New Roman" w:cs="Times New Roman"/>
-          <w:sz w:val="23"/>
-          <w:szCs w:val="23"/>
-        </w:rPr>
-        <w:t>.  This suggests that th</w:t>
-      </w:r>
-      <w:r>
-        <w:rPr>
-          <w:rFonts w:ascii="Times New Roman" w:hAnsi="Times New Roman" w:cs="Times New Roman"/>
-          <w:sz w:val="23"/>
-          <w:szCs w:val="23"/>
-        </w:rPr>
-        <w:t>e momentum term didn’t affect the learner on the Iris data very much.</w:t>
+        <w:t xml:space="preserve">pass a lower minimum by.  </w:t>
       </w:r>
     </w:p>
     <w:p>
       <w:pPr>
+        <w:ind w:left="540"/>
         <w:rPr>
           <w:rFonts w:ascii="Times New Roman" w:hAnsi="Times New Roman" w:cs="Times New Roman"/>
           <w:sz w:val="23"/>
@@ -5928,7 +6109,7 @@
           <w:sz w:val="23"/>
           <w:szCs w:val="23"/>
         </w:rPr>
-        <w:t xml:space="preserve">The momentum term showed similar effects on the algorithm with the Vowel data.  Meaning, that </w:t>
+        <w:t>Adding the momentum term also</w:t>
       </w:r>
       <w:r>
         <w:rPr>
@@ -5936,7 +6117,7 @@
           <w:sz w:val="23"/>
           <w:szCs w:val="23"/>
         </w:rPr>
-        <w:t xml:space="preserve">with the Vowel data and the momentum term, the accuracy of the algorithm stayed close to the 90% accuracy on the training data and 60% accuracy on the test </w:t>
+        <w:t xml:space="preserve"> decreased the drop error (the error at which the rate of error drop starts to level out)</w:t>
       </w:r>
       <w:r>
         <w:rPr>
@@ -5944,7 +6125,7 @@
           <w:sz w:val="23"/>
           <w:szCs w:val="23"/>
         </w:rPr>
-        <w:t>data, which</w:t>
+        <w:t xml:space="preserve"> and the number of iterations on both data sets.  On the iris data adding the MC term kept the</w:t>
       </w:r>
       <w:r>
         <w:rPr>
@@ -5952,7 +6133,7 @@
           <w:sz w:val="23"/>
           <w:szCs w:val="23"/>
         </w:rPr>
-        <w:t xml:space="preserve"> was </w:t>
+        <w:t xml:space="preserve"> drop error about the same at 0.05, however, on the vowel data it dropped from 0.04 to 0.03.  Also the number of iterations the algorithm ran on the Iris data dropped from 5141 to 2061, and the with Vowel data the number of iterations dropped from 11419 to 2605.  </w:t>
       </w:r>
       <w:r>
         <w:rPr>
@@ -5960,7 +6141,7 @@
           <w:sz w:val="23"/>
           <w:szCs w:val="23"/>
         </w:rPr>
-        <w:t xml:space="preserve">the same </w:t>
+        <w:t xml:space="preserve">This is because adding the MC term acts similar to increasing the learning rate.  But instead of a direct weight change the MC term takes into account the weight change made on ones last iteration.  This </w:t>
       </w:r>
       <w:r>
         <w:rPr>
@@ -5968,7 +6149,7 @@
           <w:sz w:val="23"/>
           <w:szCs w:val="23"/>
         </w:rPr>
-        <w:t xml:space="preserve">seen without the momentum term.  However, </w:t>
+        <w:t xml:space="preserve">is why it adding the MC term helped to increase the rate at which error dropped and to decrease the number of iterations required. </w:t>
       </w:r>
       <w:r>
         <w:rPr>
@@ -5976,7 +6157,7 @@
           <w:sz w:val="23"/>
           <w:szCs w:val="23"/>
         </w:rPr>
-        <w:t xml:space="preserve">with the Vowel data and </w:t>
+        <w:t xml:space="preserve">It </w:t>
       </w:r>
       <w:r>
         <w:rPr>
@@ -5984,7 +6165,7 @@
           <w:sz w:val="23"/>
           <w:szCs w:val="23"/>
         </w:rPr>
-        <w:t>using the momentum term</w:t>
+        <w:t>gives</w:t>
       </w:r>
       <w:r>
         <w:rPr>
@@ -5992,7 +6173,7 @@
           <w:sz w:val="23"/>
           <w:szCs w:val="23"/>
         </w:rPr>
-        <w:t>,</w:t>
+        <w:t xml:space="preserve"> the algorithm a little boost down hill and on the plains. </w:t>
       </w:r>
       <w:r>
         <w:rPr>
@@ -6000,111 +6181,7 @@
           <w:sz w:val="23"/>
           <w:szCs w:val="23"/>
         </w:rPr>
-        <w:t xml:space="preserve"> the algorithm did converge faster and level out faster than its none momentum counter part.  </w:t>
-      </w:r>
-      <w:r>
-        <w:rPr>
-          <w:rFonts w:ascii="Times New Roman" w:hAnsi="Times New Roman" w:cs="Times New Roman"/>
-          <w:sz w:val="23"/>
-          <w:szCs w:val="23"/>
-        </w:rPr>
-        <w:t>With the momentum term the algorithm conver</w:t>
-      </w:r>
-      <w:r>
-        <w:rPr>
-          <w:rFonts w:ascii="Times New Roman" w:hAnsi="Times New Roman" w:cs="Times New Roman"/>
-          <w:sz w:val="23"/>
-          <w:szCs w:val="23"/>
-        </w:rPr>
-        <w:t>ged after 1207 epochs versus</w:t>
-      </w:r>
-      <w:r>
-        <w:rPr>
-          <w:rFonts w:ascii="Times New Roman" w:hAnsi="Times New Roman" w:cs="Times New Roman"/>
-          <w:sz w:val="23"/>
-          <w:szCs w:val="23"/>
-        </w:rPr>
-        <w:t xml:space="preserve"> 1981</w:t>
-      </w:r>
-      <w:r>
-        <w:rPr>
-          <w:rFonts w:ascii="Times New Roman" w:hAnsi="Times New Roman" w:cs="Times New Roman"/>
-          <w:sz w:val="23"/>
-          <w:szCs w:val="23"/>
-        </w:rPr>
-        <w:t xml:space="preserve"> epochs</w:t>
-      </w:r>
-      <w:r>
-        <w:rPr>
-          <w:rFonts w:ascii="Times New Roman" w:hAnsi="Times New Roman" w:cs="Times New Roman"/>
-          <w:sz w:val="23"/>
-          <w:szCs w:val="23"/>
-        </w:rPr>
-        <w:t xml:space="preserve">.  The momentum </w:t>
-      </w:r>
-      <w:r>
-        <w:rPr>
-          <w:rFonts w:ascii="Times New Roman" w:hAnsi="Times New Roman" w:cs="Times New Roman"/>
-          <w:sz w:val="23"/>
-          <w:szCs w:val="23"/>
-        </w:rPr>
-        <w:t>algorithm</w:t>
-      </w:r>
-      <w:r>
-        <w:rPr>
-          <w:rFonts w:ascii="Times New Roman" w:hAnsi="Times New Roman" w:cs="Times New Roman"/>
-          <w:sz w:val="23"/>
-          <w:szCs w:val="23"/>
-        </w:rPr>
-        <w:t>’s error also</w:t>
-      </w:r>
-      <w:r>
-        <w:rPr>
-          <w:rFonts w:ascii="Times New Roman" w:hAnsi="Times New Roman" w:cs="Times New Roman"/>
-          <w:sz w:val="23"/>
-          <w:szCs w:val="23"/>
-        </w:rPr>
-        <w:t xml:space="preserve"> leveled </w:t>
-      </w:r>
-      <w:r>
-        <w:rPr>
-          <w:rFonts w:ascii="Times New Roman" w:hAnsi="Times New Roman" w:cs="Times New Roman"/>
-          <w:sz w:val="23"/>
-          <w:szCs w:val="23"/>
-        </w:rPr>
-        <w:t xml:space="preserve">out </w:t>
-      </w:r>
-      <w:r>
-        <w:rPr>
-          <w:rFonts w:ascii="Times New Roman" w:hAnsi="Times New Roman" w:cs="Times New Roman"/>
-          <w:sz w:val="23"/>
-          <w:szCs w:val="23"/>
-        </w:rPr>
-        <w:t>after about 939 epochs</w:t>
-      </w:r>
-      <w:r>
-        <w:rPr>
-          <w:rFonts w:ascii="Times New Roman" w:hAnsi="Times New Roman" w:cs="Times New Roman"/>
-          <w:sz w:val="23"/>
-          <w:szCs w:val="23"/>
-        </w:rPr>
-        <w:t xml:space="preserve"> versus the 1431 epochs.  Thus, it appears that the momentum term can help the learner come to convergence faster</w:t>
-      </w:r>
-      <w:r>
-        <w:rPr>
-          <w:rFonts w:ascii="Times New Roman" w:hAnsi="Times New Roman" w:cs="Times New Roman"/>
-          <w:sz w:val="23"/>
-          <w:szCs w:val="23"/>
-        </w:rPr>
-        <w:t xml:space="preserve"> and avoids some of the jitter seen by just increasing the learning rate.  </w:t>
-      </w:r>
-      <w:r>
-        <w:rPr>
-          <w:rFonts w:ascii="Times New Roman" w:hAnsi="Times New Roman" w:cs="Times New Roman"/>
-          <w:sz w:val="23"/>
-          <w:szCs w:val="23"/>
-        </w:rPr>
-        <w:t>This is because the momentum term causes the algorithm to take bigger steps but with regards to a previous step, instead of just taking into account the current one.</w:t>
+        <w:t>Therefore, we would expect it to decrease the number of iterations and the rate at which the error drops.</w:t>
       </w:r>
     </w:p>
     <w:sectPr>
@@ -7965,7 +8042,7 @@
 </file>
 
 <file path=customXml/itemProps1.xml><?xml version="1.0" encoding="utf-8"?>
-<ds:datastoreItem xmlns:ds="http://schemas.openxmlformats.org/officeDocument/2006/customXml" ds:itemID="{C17F59D7-0D37-3645-9B6F-AF9A14C04EA4}">
+<ds:datastoreItem xmlns:ds="http://schemas.openxmlformats.org/officeDocument/2006/customXml" ds:itemID="{48BCFD3C-4CC7-744B-BEF0-DAC2B69A622F}">
   <ds:schemaRefs>
     <ds:schemaRef ds:uri="http://schemas.openxmlformats.org/officeDocument/2006/bibliography"/>
   </ds:schemaRefs>

</xml_diff>